<commit_message>
Newly added some components and integration with statistic compoenents, map component
</commit_message>
<xml_diff>
--- a/docs/design_report.docx
+++ b/docs/design_report.docx
@@ -1292,7 +1292,7 @@
           </w:pPr>
           <w:r>
             <w:rPr>
-              <w:rFonts w:ascii="Times New Roman" w:hAnsi="Times New Roman" w:cs="Times New Roman"/>
+              <w:rFonts w:cs="Times New Roman"/>
               <w:b w:val="0"/>
               <w:bCs w:val="0"/>
             </w:rPr>
@@ -1300,19 +1300,19 @@
           </w:r>
           <w:r>
             <w:rPr>
-              <w:rFonts w:ascii="Times New Roman" w:hAnsi="Times New Roman" w:cs="Times New Roman"/>
+              <w:rFonts w:cs="Times New Roman"/>
             </w:rPr>
             <w:instrText xml:space="preserve"> TOC \o "1-3" \h \z \u </w:instrText>
           </w:r>
           <w:r>
             <w:rPr>
-              <w:rFonts w:ascii="Times New Roman" w:hAnsi="Times New Roman" w:cs="Times New Roman"/>
+              <w:rFonts w:cs="Times New Roman"/>
               <w:b w:val="0"/>
               <w:bCs w:val="0"/>
             </w:rPr>
             <w:fldChar w:fldCharType="separate"/>
           </w:r>
-          <w:hyperlink w:anchor="_Toc148222600" w:history="1">
+          <w:hyperlink w:anchor="_Toc149745684" w:history="1">
             <w:r>
               <w:rPr>
                 <w:rStyle w:val="Hyperlink"/>
@@ -1361,7 +1361,7 @@
                 <w:noProof/>
                 <w:webHidden/>
               </w:rPr>
-              <w:instrText xml:space="preserve"> PAGEREF _Toc148222600 \h </w:instrText>
+              <w:instrText xml:space="preserve"> PAGEREF _Toc149745684 \h </w:instrText>
             </w:r>
             <w:r>
               <w:rPr>
@@ -1409,7 +1409,7 @@
               <w:lang w:val="en-MY"/>
             </w:rPr>
           </w:pPr>
-          <w:hyperlink w:anchor="_Toc148222601" w:history="1">
+          <w:hyperlink w:anchor="_Toc149745685" w:history="1">
             <w:r>
               <w:rPr>
                 <w:rStyle w:val="Hyperlink"/>
@@ -1456,7 +1456,7 @@
                 <w:noProof/>
                 <w:webHidden/>
               </w:rPr>
-              <w:instrText xml:space="preserve"> PAGEREF _Toc148222601 \h </w:instrText>
+              <w:instrText xml:space="preserve"> PAGEREF _Toc149745685 \h </w:instrText>
             </w:r>
             <w:r>
               <w:rPr>
@@ -1504,7 +1504,7 @@
               <w:lang w:val="en-MY"/>
             </w:rPr>
           </w:pPr>
-          <w:hyperlink w:anchor="_Toc148222602" w:history="1">
+          <w:hyperlink w:anchor="_Toc149745686" w:history="1">
             <w:r>
               <w:rPr>
                 <w:rStyle w:val="Hyperlink"/>
@@ -1551,7 +1551,7 @@
                 <w:noProof/>
                 <w:webHidden/>
               </w:rPr>
-              <w:instrText xml:space="preserve"> PAGEREF _Toc148222602 \h </w:instrText>
+              <w:instrText xml:space="preserve"> PAGEREF _Toc149745686 \h </w:instrText>
             </w:r>
             <w:r>
               <w:rPr>
@@ -1600,7 +1600,7 @@
               <w:lang w:val="en-MY"/>
             </w:rPr>
           </w:pPr>
-          <w:hyperlink w:anchor="_Toc148222603" w:history="1">
+          <w:hyperlink w:anchor="_Toc149745687" w:history="1">
             <w:r>
               <w:rPr>
                 <w:rStyle w:val="Hyperlink"/>
@@ -1631,21 +1631,6 @@
             </w:r>
             <w:r>
               <w:rPr>
-                <w:rStyle w:val="Hyperlink"/>
-                <w:noProof/>
-              </w:rPr>
-              <w:t xml:space="preserve"> + </w:t>
-            </w:r>
-            <w:r>
-              <w:rPr>
-                <w:rStyle w:val="Hyperlink"/>
-                <w:rFonts w:hint="eastAsia"/>
-                <w:noProof/>
-              </w:rPr>
-              <w:t>资源服务器</w:t>
-            </w:r>
-            <w:r>
-              <w:rPr>
                 <w:noProof/>
                 <w:webHidden/>
               </w:rPr>
@@ -1663,7 +1648,7 @@
                 <w:noProof/>
                 <w:webHidden/>
               </w:rPr>
-              <w:instrText xml:space="preserve"> PAGEREF _Toc148222603 \h </w:instrText>
+              <w:instrText xml:space="preserve"> PAGEREF _Toc149745687 \h </w:instrText>
             </w:r>
             <w:r>
               <w:rPr>
@@ -1712,7 +1697,7 @@
               <w:lang w:val="en-MY"/>
             </w:rPr>
           </w:pPr>
-          <w:hyperlink w:anchor="_Toc148222604" w:history="1">
+          <w:hyperlink w:anchor="_Toc149745688" w:history="1">
             <w:r>
               <w:rPr>
                 <w:rStyle w:val="Hyperlink"/>
@@ -1739,14 +1724,96 @@
                 <w:rFonts w:hint="eastAsia"/>
                 <w:noProof/>
               </w:rPr>
-              <w:t>客户端服务器（</w:t>
-            </w:r>
+              <w:t>资源服务器</w:t>
+            </w:r>
+            <w:r>
+              <w:rPr>
+                <w:noProof/>
+                <w:webHidden/>
+              </w:rPr>
+              <w:tab/>
+            </w:r>
+            <w:r>
+              <w:rPr>
+                <w:noProof/>
+                <w:webHidden/>
+              </w:rPr>
+              <w:fldChar w:fldCharType="begin"/>
+            </w:r>
+            <w:r>
+              <w:rPr>
+                <w:noProof/>
+                <w:webHidden/>
+              </w:rPr>
+              <w:instrText xml:space="preserve"> PAGEREF _Toc149745688 \h </w:instrText>
+            </w:r>
+            <w:r>
+              <w:rPr>
+                <w:noProof/>
+                <w:webHidden/>
+              </w:rPr>
+            </w:r>
+            <w:r>
+              <w:rPr>
+                <w:noProof/>
+                <w:webHidden/>
+              </w:rPr>
+              <w:fldChar w:fldCharType="separate"/>
+            </w:r>
+            <w:r>
+              <w:rPr>
+                <w:noProof/>
+                <w:webHidden/>
+              </w:rPr>
+              <w:t>4</w:t>
+            </w:r>
+            <w:r>
+              <w:rPr>
+                <w:noProof/>
+                <w:webHidden/>
+              </w:rPr>
+              <w:fldChar w:fldCharType="end"/>
+            </w:r>
+          </w:hyperlink>
+        </w:p>
+        <w:p>
+          <w:pPr>
+            <w:pStyle w:val="TOC3"/>
+            <w:tabs>
+              <w:tab w:val="left" w:pos="1260"/>
+              <w:tab w:val="right" w:leader="dot" w:pos="8296"/>
+            </w:tabs>
+            <w:rPr>
+              <w:rFonts w:eastAsiaTheme="minorEastAsia" w:cstheme="minorBidi"/>
+              <w:i w:val="0"/>
+              <w:iCs w:val="0"/>
+              <w:noProof/>
+              <w:kern w:val="0"/>
+              <w:sz w:val="24"/>
+              <w:szCs w:val="24"/>
+              <w:lang w:val="en-MY"/>
+            </w:rPr>
+          </w:pPr>
+          <w:hyperlink w:anchor="_Toc149745689" w:history="1">
             <w:r>
               <w:rPr>
                 <w:rStyle w:val="Hyperlink"/>
                 <w:noProof/>
               </w:rPr>
-              <w:t>Client Server</w:t>
+              <w:t>1.2.3</w:t>
+            </w:r>
+            <w:r>
+              <w:rPr>
+                <w:rFonts w:eastAsiaTheme="minorEastAsia" w:cstheme="minorBidi"/>
+                <w:i w:val="0"/>
+                <w:iCs w:val="0"/>
+                <w:noProof/>
+                <w:kern w:val="0"/>
+                <w:sz w:val="24"/>
+                <w:szCs w:val="24"/>
+                <w:lang w:val="en-MY"/>
+              </w:rPr>
+              <w:tab/>
             </w:r>
             <w:r>
               <w:rPr>
@@ -1754,6 +1821,21 @@
                 <w:rFonts w:hint="eastAsia"/>
                 <w:noProof/>
               </w:rPr>
+              <w:t>客户端服务器（</w:t>
+            </w:r>
+            <w:r>
+              <w:rPr>
+                <w:rStyle w:val="Hyperlink"/>
+                <w:noProof/>
+              </w:rPr>
+              <w:t>Client Server</w:t>
+            </w:r>
+            <w:r>
+              <w:rPr>
+                <w:rStyle w:val="Hyperlink"/>
+                <w:rFonts w:hint="eastAsia"/>
+                <w:noProof/>
+              </w:rPr>
               <w:t>）</w:t>
             </w:r>
             <w:r>
@@ -1775,7 +1857,7 @@
                 <w:noProof/>
                 <w:webHidden/>
               </w:rPr>
-              <w:instrText xml:space="preserve"> PAGEREF _Toc148222604 \h </w:instrText>
+              <w:instrText xml:space="preserve"> PAGEREF _Toc149745689 \h </w:instrText>
             </w:r>
             <w:r>
               <w:rPr>
@@ -1825,7 +1907,7 @@
               <w:lang w:val="en-MY"/>
             </w:rPr>
           </w:pPr>
-          <w:hyperlink w:anchor="_Toc148222605" w:history="1">
+          <w:hyperlink w:anchor="_Toc149745690" w:history="1">
             <w:r>
               <w:rPr>
                 <w:rStyle w:val="Hyperlink"/>
@@ -1876,7 +1958,7 @@
                 <w:noProof/>
                 <w:webHidden/>
               </w:rPr>
-              <w:instrText xml:space="preserve"> PAGEREF _Toc148222605 \h </w:instrText>
+              <w:instrText xml:space="preserve"> PAGEREF _Toc149745690 \h </w:instrText>
             </w:r>
             <w:r>
               <w:rPr>
@@ -1924,7 +2006,7 @@
               <w:lang w:val="en-MY"/>
             </w:rPr>
           </w:pPr>
-          <w:hyperlink w:anchor="_Toc148222606" w:history="1">
+          <w:hyperlink w:anchor="_Toc149745691" w:history="1">
             <w:r>
               <w:rPr>
                 <w:rStyle w:val="Hyperlink"/>
@@ -1990,7 +2072,7 @@
                 <w:noProof/>
                 <w:webHidden/>
               </w:rPr>
-              <w:instrText xml:space="preserve"> PAGEREF _Toc148222606 \h </w:instrText>
+              <w:instrText xml:space="preserve"> PAGEREF _Toc149745691 \h </w:instrText>
             </w:r>
             <w:r>
               <w:rPr>
@@ -2038,7 +2120,7 @@
               <w:lang w:val="en-MY"/>
             </w:rPr>
           </w:pPr>
-          <w:hyperlink w:anchor="_Toc148222607" w:history="1">
+          <w:hyperlink w:anchor="_Toc149745692" w:history="1">
             <w:r>
               <w:rPr>
                 <w:rStyle w:val="Hyperlink"/>
@@ -2104,7 +2186,7 @@
                 <w:noProof/>
                 <w:webHidden/>
               </w:rPr>
-              <w:instrText xml:space="preserve"> PAGEREF _Toc148222607 \h </w:instrText>
+              <w:instrText xml:space="preserve"> PAGEREF _Toc149745692 \h </w:instrText>
             </w:r>
             <w:r>
               <w:rPr>
@@ -2152,7 +2234,7 @@
               <w:lang w:val="en-MY"/>
             </w:rPr>
           </w:pPr>
-          <w:hyperlink w:anchor="_Toc148222608" w:history="1">
+          <w:hyperlink w:anchor="_Toc149745693" w:history="1">
             <w:r>
               <w:rPr>
                 <w:rStyle w:val="Hyperlink"/>
@@ -2201,7 +2283,7 @@
                 <w:noProof/>
                 <w:webHidden/>
               </w:rPr>
-              <w:instrText xml:space="preserve"> PAGEREF _Toc148222608 \h </w:instrText>
+              <w:instrText xml:space="preserve"> PAGEREF _Toc149745693 \h </w:instrText>
             </w:r>
             <w:r>
               <w:rPr>
@@ -2249,7 +2331,7 @@
               <w:lang w:val="en-MY"/>
             </w:rPr>
           </w:pPr>
-          <w:hyperlink w:anchor="_Toc148222609" w:history="1">
+          <w:hyperlink w:anchor="_Toc149745694" w:history="1">
             <w:r>
               <w:rPr>
                 <w:rStyle w:val="Hyperlink"/>
@@ -2296,7 +2378,7 @@
                 <w:noProof/>
                 <w:webHidden/>
               </w:rPr>
-              <w:instrText xml:space="preserve"> PAGEREF _Toc148222609 \h </w:instrText>
+              <w:instrText xml:space="preserve"> PAGEREF _Toc149745694 \h </w:instrText>
             </w:r>
             <w:r>
               <w:rPr>
@@ -2344,7 +2426,7 @@
               <w:lang w:val="en-MY"/>
             </w:rPr>
           </w:pPr>
-          <w:hyperlink w:anchor="_Toc148222610" w:history="1">
+          <w:hyperlink w:anchor="_Toc149745695" w:history="1">
             <w:r>
               <w:rPr>
                 <w:rStyle w:val="Hyperlink"/>
@@ -2391,7 +2473,7 @@
                 <w:noProof/>
                 <w:webHidden/>
               </w:rPr>
-              <w:instrText xml:space="preserve"> PAGEREF _Toc148222610 \h </w:instrText>
+              <w:instrText xml:space="preserve"> PAGEREF _Toc149745695 \h </w:instrText>
             </w:r>
             <w:r>
               <w:rPr>
@@ -2440,7 +2522,7 @@
               <w:lang w:val="en-MY"/>
             </w:rPr>
           </w:pPr>
-          <w:hyperlink w:anchor="_Toc148222611" w:history="1">
+          <w:hyperlink w:anchor="_Toc149745696" w:history="1">
             <w:r>
               <w:rPr>
                 <w:rStyle w:val="Hyperlink"/>
@@ -2488,7 +2570,7 @@
                 <w:noProof/>
                 <w:webHidden/>
               </w:rPr>
-              <w:instrText xml:space="preserve"> PAGEREF _Toc148222611 \h </w:instrText>
+              <w:instrText xml:space="preserve"> PAGEREF _Toc149745696 \h </w:instrText>
             </w:r>
             <w:r>
               <w:rPr>
@@ -2537,7 +2619,7 @@
               <w:lang w:val="en-MY"/>
             </w:rPr>
           </w:pPr>
-          <w:hyperlink w:anchor="_Toc148222612" w:history="1">
+          <w:hyperlink w:anchor="_Toc149745697" w:history="1">
             <w:r>
               <w:rPr>
                 <w:rStyle w:val="Hyperlink"/>
@@ -2585,7 +2667,7 @@
                 <w:noProof/>
                 <w:webHidden/>
               </w:rPr>
-              <w:instrText xml:space="preserve"> PAGEREF _Toc148222612 \h </w:instrText>
+              <w:instrText xml:space="preserve"> PAGEREF _Toc149745697 \h </w:instrText>
             </w:r>
             <w:r>
               <w:rPr>
@@ -2634,7 +2716,7 @@
               <w:lang w:val="en-MY"/>
             </w:rPr>
           </w:pPr>
-          <w:hyperlink w:anchor="_Toc148222613" w:history="1">
+          <w:hyperlink w:anchor="_Toc149745698" w:history="1">
             <w:r>
               <w:rPr>
                 <w:rStyle w:val="Hyperlink"/>
@@ -2682,7 +2764,7 @@
                 <w:noProof/>
                 <w:webHidden/>
               </w:rPr>
-              <w:instrText xml:space="preserve"> PAGEREF _Toc148222613 \h </w:instrText>
+              <w:instrText xml:space="preserve"> PAGEREF _Toc149745698 \h </w:instrText>
             </w:r>
             <w:r>
               <w:rPr>
@@ -2732,7 +2814,7 @@
               <w:lang w:val="en-MY"/>
             </w:rPr>
           </w:pPr>
-          <w:hyperlink w:anchor="_Toc148222614" w:history="1">
+          <w:hyperlink w:anchor="_Toc149745699" w:history="1">
             <w:r>
               <w:rPr>
                 <w:rStyle w:val="Hyperlink"/>
@@ -2783,7 +2865,7 @@
                 <w:noProof/>
                 <w:webHidden/>
               </w:rPr>
-              <w:instrText xml:space="preserve"> PAGEREF _Toc148222614 \h </w:instrText>
+              <w:instrText xml:space="preserve"> PAGEREF _Toc149745699 \h </w:instrText>
             </w:r>
             <w:r>
               <w:rPr>
@@ -2833,7 +2915,7 @@
               <w:lang w:val="en-MY"/>
             </w:rPr>
           </w:pPr>
-          <w:hyperlink w:anchor="_Toc148222615" w:history="1">
+          <w:hyperlink w:anchor="_Toc149745700" w:history="1">
             <w:r>
               <w:rPr>
                 <w:rStyle w:val="Hyperlink"/>
@@ -2882,7 +2964,7 @@
                 <w:noProof/>
                 <w:webHidden/>
               </w:rPr>
-              <w:instrText xml:space="preserve"> PAGEREF _Toc148222615 \h </w:instrText>
+              <w:instrText xml:space="preserve"> PAGEREF _Toc149745700 \h </w:instrText>
             </w:r>
             <w:r>
               <w:rPr>
@@ -2930,7 +3012,7 @@
               <w:lang w:val="en-MY"/>
             </w:rPr>
           </w:pPr>
-          <w:hyperlink w:anchor="_Toc148222616" w:history="1">
+          <w:hyperlink w:anchor="_Toc149745701" w:history="1">
             <w:r>
               <w:rPr>
                 <w:rStyle w:val="Hyperlink"/>
@@ -2976,7 +3058,7 @@
                 <w:noProof/>
                 <w:webHidden/>
               </w:rPr>
-              <w:instrText xml:space="preserve"> PAGEREF _Toc148222616 \h </w:instrText>
+              <w:instrText xml:space="preserve"> PAGEREF _Toc149745701 \h </w:instrText>
             </w:r>
             <w:r>
               <w:rPr>
@@ -3024,7 +3106,7 @@
               <w:lang w:val="en-MY"/>
             </w:rPr>
           </w:pPr>
-          <w:hyperlink w:anchor="_Toc148222617" w:history="1">
+          <w:hyperlink w:anchor="_Toc149745702" w:history="1">
             <w:r>
               <w:rPr>
                 <w:rStyle w:val="Hyperlink"/>
@@ -3070,7 +3152,7 @@
                 <w:noProof/>
                 <w:webHidden/>
               </w:rPr>
-              <w:instrText xml:space="preserve"> PAGEREF _Toc148222617 \h </w:instrText>
+              <w:instrText xml:space="preserve"> PAGEREF _Toc149745702 \h </w:instrText>
             </w:r>
             <w:r>
               <w:rPr>
@@ -3118,7 +3200,7 @@
               <w:lang w:val="en-MY"/>
             </w:rPr>
           </w:pPr>
-          <w:hyperlink w:anchor="_Toc148222618" w:history="1">
+          <w:hyperlink w:anchor="_Toc149745703" w:history="1">
             <w:r>
               <w:rPr>
                 <w:rStyle w:val="Hyperlink"/>
@@ -3164,7 +3246,7 @@
                 <w:noProof/>
                 <w:webHidden/>
               </w:rPr>
-              <w:instrText xml:space="preserve"> PAGEREF _Toc148222618 \h </w:instrText>
+              <w:instrText xml:space="preserve"> PAGEREF _Toc149745703 \h </w:instrText>
             </w:r>
             <w:r>
               <w:rPr>
@@ -3212,7 +3294,7 @@
               <w:lang w:val="en-MY"/>
             </w:rPr>
           </w:pPr>
-          <w:hyperlink w:anchor="_Toc148222619" w:history="1">
+          <w:hyperlink w:anchor="_Toc149745704" w:history="1">
             <w:r>
               <w:rPr>
                 <w:rStyle w:val="Hyperlink"/>
@@ -3258,7 +3340,7 @@
                 <w:noProof/>
                 <w:webHidden/>
               </w:rPr>
-              <w:instrText xml:space="preserve"> PAGEREF _Toc148222619 \h </w:instrText>
+              <w:instrText xml:space="preserve"> PAGEREF _Toc149745704 \h </w:instrText>
             </w:r>
             <w:r>
               <w:rPr>
@@ -3306,7 +3388,7 @@
               <w:lang w:val="en-MY"/>
             </w:rPr>
           </w:pPr>
-          <w:hyperlink w:anchor="_Toc148222620" w:history="1">
+          <w:hyperlink w:anchor="_Toc149745705" w:history="1">
             <w:r>
               <w:rPr>
                 <w:rStyle w:val="Hyperlink"/>
@@ -3352,7 +3434,7 @@
                 <w:noProof/>
                 <w:webHidden/>
               </w:rPr>
-              <w:instrText xml:space="preserve"> PAGEREF _Toc148222620 \h </w:instrText>
+              <w:instrText xml:space="preserve"> PAGEREF _Toc149745705 \h </w:instrText>
             </w:r>
             <w:r>
               <w:rPr>
@@ -3400,7 +3482,7 @@
               <w:lang w:val="en-MY"/>
             </w:rPr>
           </w:pPr>
-          <w:hyperlink w:anchor="_Toc148222621" w:history="1">
+          <w:hyperlink w:anchor="_Toc149745706" w:history="1">
             <w:r>
               <w:rPr>
                 <w:rStyle w:val="Hyperlink"/>
@@ -3446,7 +3528,7 @@
                 <w:noProof/>
                 <w:webHidden/>
               </w:rPr>
-              <w:instrText xml:space="preserve"> PAGEREF _Toc148222621 \h </w:instrText>
+              <w:instrText xml:space="preserve"> PAGEREF _Toc149745706 \h </w:instrText>
             </w:r>
             <w:r>
               <w:rPr>
@@ -3494,7 +3576,7 @@
               <w:lang w:val="en-MY"/>
             </w:rPr>
           </w:pPr>
-          <w:hyperlink w:anchor="_Toc148222622" w:history="1">
+          <w:hyperlink w:anchor="_Toc149745707" w:history="1">
             <w:r>
               <w:rPr>
                 <w:rStyle w:val="Hyperlink"/>
@@ -3540,7 +3622,7 @@
                 <w:noProof/>
                 <w:webHidden/>
               </w:rPr>
-              <w:instrText xml:space="preserve"> PAGEREF _Toc148222622 \h </w:instrText>
+              <w:instrText xml:space="preserve"> PAGEREF _Toc149745707 \h </w:instrText>
             </w:r>
             <w:r>
               <w:rPr>
@@ -3588,7 +3670,7 @@
               <w:lang w:val="en-MY"/>
             </w:rPr>
           </w:pPr>
-          <w:hyperlink w:anchor="_Toc148222623" w:history="1">
+          <w:hyperlink w:anchor="_Toc149745708" w:history="1">
             <w:r>
               <w:rPr>
                 <w:rStyle w:val="Hyperlink"/>
@@ -3634,7 +3716,7 @@
                 <w:noProof/>
                 <w:webHidden/>
               </w:rPr>
-              <w:instrText xml:space="preserve"> PAGEREF _Toc148222623 \h </w:instrText>
+              <w:instrText xml:space="preserve"> PAGEREF _Toc149745708 \h </w:instrText>
             </w:r>
             <w:r>
               <w:rPr>
@@ -3682,7 +3764,7 @@
               <w:lang w:val="en-MY"/>
             </w:rPr>
           </w:pPr>
-          <w:hyperlink w:anchor="_Toc148222624" w:history="1">
+          <w:hyperlink w:anchor="_Toc149745709" w:history="1">
             <w:r>
               <w:rPr>
                 <w:rStyle w:val="Hyperlink"/>
@@ -3728,7 +3810,7 @@
                 <w:noProof/>
                 <w:webHidden/>
               </w:rPr>
-              <w:instrText xml:space="preserve"> PAGEREF _Toc148222624 \h </w:instrText>
+              <w:instrText xml:space="preserve"> PAGEREF _Toc149745709 \h </w:instrText>
             </w:r>
             <w:r>
               <w:rPr>
@@ -3778,7 +3860,7 @@
               <w:lang w:val="en-MY"/>
             </w:rPr>
           </w:pPr>
-          <w:hyperlink w:anchor="_Toc148222625" w:history="1">
+          <w:hyperlink w:anchor="_Toc149745710" w:history="1">
             <w:r>
               <w:rPr>
                 <w:rStyle w:val="Hyperlink"/>
@@ -3834,7 +3916,7 @@
                 <w:noProof/>
                 <w:webHidden/>
               </w:rPr>
-              <w:instrText xml:space="preserve"> PAGEREF _Toc148222625 \h </w:instrText>
+              <w:instrText xml:space="preserve"> PAGEREF _Toc149745710 \h </w:instrText>
             </w:r>
             <w:r>
               <w:rPr>
@@ -3884,7 +3966,7 @@
               <w:lang w:val="en-MY"/>
             </w:rPr>
           </w:pPr>
-          <w:hyperlink w:anchor="_Toc148222626" w:history="1">
+          <w:hyperlink w:anchor="_Toc149745711" w:history="1">
             <w:r>
               <w:rPr>
                 <w:rStyle w:val="Hyperlink"/>
@@ -3933,7 +4015,7 @@
                 <w:noProof/>
                 <w:webHidden/>
               </w:rPr>
-              <w:instrText xml:space="preserve"> PAGEREF _Toc148222626 \h </w:instrText>
+              <w:instrText xml:space="preserve"> PAGEREF _Toc149745711 \h </w:instrText>
             </w:r>
             <w:r>
               <w:rPr>
@@ -3981,7 +4063,7 @@
               <w:lang w:val="en-MY"/>
             </w:rPr>
           </w:pPr>
-          <w:hyperlink w:anchor="_Toc148222627" w:history="1">
+          <w:hyperlink w:anchor="_Toc149745712" w:history="1">
             <w:r>
               <w:rPr>
                 <w:rStyle w:val="Hyperlink"/>
@@ -4028,7 +4110,7 @@
                 <w:noProof/>
                 <w:webHidden/>
               </w:rPr>
-              <w:instrText xml:space="preserve"> PAGEREF _Toc148222627 \h </w:instrText>
+              <w:instrText xml:space="preserve"> PAGEREF _Toc149745712 \h </w:instrText>
             </w:r>
             <w:r>
               <w:rPr>
@@ -4076,7 +4158,7 @@
               <w:lang w:val="en-MY"/>
             </w:rPr>
           </w:pPr>
-          <w:hyperlink w:anchor="_Toc148222628" w:history="1">
+          <w:hyperlink w:anchor="_Toc149745713" w:history="1">
             <w:r>
               <w:rPr>
                 <w:rStyle w:val="Hyperlink"/>
@@ -4123,7 +4205,7 @@
                 <w:noProof/>
                 <w:webHidden/>
               </w:rPr>
-              <w:instrText xml:space="preserve"> PAGEREF _Toc148222628 \h </w:instrText>
+              <w:instrText xml:space="preserve"> PAGEREF _Toc149745713 \h </w:instrText>
             </w:r>
             <w:r>
               <w:rPr>
@@ -4173,7 +4255,7 @@
               <w:lang w:val="en-MY"/>
             </w:rPr>
           </w:pPr>
-          <w:hyperlink w:anchor="_Toc148222629" w:history="1">
+          <w:hyperlink w:anchor="_Toc149745714" w:history="1">
             <w:r>
               <w:rPr>
                 <w:rStyle w:val="Hyperlink"/>
@@ -4222,7 +4304,7 @@
                 <w:noProof/>
                 <w:webHidden/>
               </w:rPr>
-              <w:instrText xml:space="preserve"> PAGEREF _Toc148222629 \h </w:instrText>
+              <w:instrText xml:space="preserve"> PAGEREF _Toc149745714 \h </w:instrText>
             </w:r>
             <w:r>
               <w:rPr>
@@ -4272,7 +4354,7 @@
               <w:lang w:val="en-MY"/>
             </w:rPr>
           </w:pPr>
-          <w:hyperlink w:anchor="_Toc148222630" w:history="1">
+          <w:hyperlink w:anchor="_Toc149745715" w:history="1">
             <w:r>
               <w:rPr>
                 <w:rStyle w:val="Hyperlink"/>
@@ -4321,7 +4403,7 @@
                 <w:noProof/>
                 <w:webHidden/>
               </w:rPr>
-              <w:instrText xml:space="preserve"> PAGEREF _Toc148222630 \h </w:instrText>
+              <w:instrText xml:space="preserve"> PAGEREF _Toc149745715 \h </w:instrText>
             </w:r>
             <w:r>
               <w:rPr>
@@ -4380,7 +4462,7 @@
       <w:pPr>
         <w:pStyle w:val="Heading1"/>
       </w:pPr>
-      <w:bookmarkStart w:id="0" w:name="_Toc148222600"/>
+      <w:bookmarkStart w:id="0" w:name="_Toc149745684"/>
       <w:r>
         <w:rPr>
           <w:rFonts w:hint="eastAsia"/>
@@ -4400,7 +4482,7 @@
       <w:pPr>
         <w:pStyle w:val="Heading2"/>
       </w:pPr>
-      <w:bookmarkStart w:id="1" w:name="_Toc148222601"/>
+      <w:bookmarkStart w:id="1" w:name="_Toc149745685"/>
       <w:r>
         <w:rPr>
           <w:rFonts w:hint="eastAsia"/>
@@ -4427,7 +4509,7 @@
       <w:pPr>
         <w:pStyle w:val="Heading2"/>
       </w:pPr>
-      <w:bookmarkStart w:id="2" w:name="_Toc148222602"/>
+      <w:bookmarkStart w:id="2" w:name="_Toc149745686"/>
       <w:r>
         <w:rPr>
           <w:rFonts w:hint="eastAsia"/>
@@ -4633,12 +4715,14 @@
       <w:pPr>
         <w:pStyle w:val="Heading3"/>
       </w:pPr>
+      <w:bookmarkStart w:id="3" w:name="_Toc149745687"/>
       <w:r>
         <w:rPr>
           <w:rFonts w:hint="eastAsia"/>
         </w:rPr>
         <w:t>授权服务器</w:t>
       </w:r>
+      <w:bookmarkEnd w:id="3"/>
     </w:p>
     <w:p>
       <w:pPr>
@@ -4647,9 +4731,6 @@
           <w:ilvl w:val="0"/>
           <w:numId w:val="8"/>
         </w:numPr>
-        <w:rPr>
-          <w:rFonts w:hint="eastAsia"/>
-        </w:rPr>
       </w:pPr>
       <w:proofErr w:type="spellStart"/>
       <w:r>
@@ -4664,14 +4745,14 @@
       <w:pPr>
         <w:pStyle w:val="Heading3"/>
       </w:pPr>
-      <w:bookmarkStart w:id="3" w:name="_Toc148222603"/>
+      <w:bookmarkStart w:id="4" w:name="_Toc149745688"/>
       <w:r>
         <w:rPr>
           <w:rFonts w:hint="eastAsia"/>
         </w:rPr>
         <w:t>资源服务器</w:t>
       </w:r>
-      <w:bookmarkEnd w:id="3"/>
+      <w:bookmarkEnd w:id="4"/>
     </w:p>
     <w:p>
       <w:pPr>
@@ -4744,7 +4825,7 @@
       <w:pPr>
         <w:pStyle w:val="Heading3"/>
       </w:pPr>
-      <w:bookmarkStart w:id="4" w:name="_Toc148222604"/>
+      <w:bookmarkStart w:id="5" w:name="_Toc149745689"/>
       <w:r>
         <w:rPr>
           <w:rFonts w:hint="eastAsia"/>
@@ -4772,7 +4853,7 @@
         </w:rPr>
         <w:t>）</w:t>
       </w:r>
-      <w:bookmarkEnd w:id="4"/>
+      <w:bookmarkEnd w:id="5"/>
     </w:p>
     <w:p>
       <w:pPr>
@@ -4869,7 +4950,7 @@
           <w:lang w:val="en-MY"/>
         </w:rPr>
       </w:pPr>
-      <w:bookmarkStart w:id="5" w:name="_Toc148222605"/>
+      <w:bookmarkStart w:id="6" w:name="_Toc149745690"/>
       <w:r>
         <w:rPr>
           <w:rFonts w:hint="eastAsia"/>
@@ -4878,7 +4959,7 @@
         <w:lastRenderedPageBreak/>
         <w:t>功能模块与层次结构设计</w:t>
       </w:r>
-      <w:bookmarkEnd w:id="5"/>
+      <w:bookmarkEnd w:id="6"/>
     </w:p>
     <w:p>
       <w:pPr>
@@ -4915,7 +4996,7 @@
           <w:lang w:val="en-MY"/>
         </w:rPr>
       </w:pPr>
-      <w:bookmarkStart w:id="6" w:name="_Toc148222606"/>
+      <w:bookmarkStart w:id="7" w:name="_Toc149745691"/>
       <w:r>
         <w:rPr>
           <w:rFonts w:hint="eastAsia"/>
@@ -4937,7 +5018,7 @@
         </w:rPr>
         <w:t>用户信息</w:t>
       </w:r>
-      <w:bookmarkEnd w:id="6"/>
+      <w:bookmarkEnd w:id="7"/>
     </w:p>
     <w:p>
       <w:pPr>
@@ -4997,7 +5078,7 @@
           <w:lang w:val="en-MY"/>
         </w:rPr>
       </w:pPr>
-      <w:bookmarkStart w:id="7" w:name="_Toc148222607"/>
+      <w:bookmarkStart w:id="8" w:name="_Toc149745692"/>
       <w:r>
         <w:rPr>
           <w:rFonts w:hint="eastAsia"/>
@@ -5020,7 +5101,7 @@
         </w:rPr>
         <w:t>资源管理</w:t>
       </w:r>
-      <w:bookmarkEnd w:id="7"/>
+      <w:bookmarkEnd w:id="8"/>
     </w:p>
     <w:p>
       <w:pPr>
@@ -5087,7 +5168,7 @@
           <w:lang w:val="en-MY"/>
         </w:rPr>
       </w:pPr>
-      <w:bookmarkStart w:id="8" w:name="_Toc148222608"/>
+      <w:bookmarkStart w:id="9" w:name="_Toc149745693"/>
       <w:r>
         <w:rPr>
           <w:rFonts w:hint="eastAsia"/>
@@ -5095,7 +5176,7 @@
         </w:rPr>
         <w:t>客户端项目层次结构</w:t>
       </w:r>
-      <w:bookmarkEnd w:id="8"/>
+      <w:bookmarkEnd w:id="9"/>
     </w:p>
     <w:p>
       <w:pPr>
@@ -5156,7 +5237,7 @@
       <w:pPr>
         <w:pStyle w:val="Heading2"/>
       </w:pPr>
-      <w:bookmarkStart w:id="9" w:name="_Toc148222609"/>
+      <w:bookmarkStart w:id="10" w:name="_Toc149745694"/>
       <w:r>
         <w:rPr>
           <w:rFonts w:hint="eastAsia"/>
@@ -5164,7 +5245,7 @@
         <w:lastRenderedPageBreak/>
         <w:t>服务端项目层次结构</w:t>
       </w:r>
-      <w:bookmarkEnd w:id="9"/>
+      <w:bookmarkEnd w:id="10"/>
     </w:p>
     <w:p>
       <w:pPr>
@@ -5175,10 +5256,10 @@
           <w:noProof/>
         </w:rPr>
         <w:drawing>
-          <wp:inline distT="0" distB="0" distL="0" distR="0" wp14:anchorId="3C3EC1D9" wp14:editId="7014658D">
-            <wp:extent cx="5274310" cy="1966595"/>
-            <wp:effectExtent l="0" t="0" r="0" b="1905"/>
-            <wp:docPr id="6" name="Picture 6"/>
+          <wp:inline distT="0" distB="0" distL="0" distR="0" wp14:anchorId="7E12846F" wp14:editId="779863FC">
+            <wp:extent cx="5274310" cy="2882265"/>
+            <wp:effectExtent l="0" t="0" r="0" b="635"/>
+            <wp:docPr id="2" name="Picture 2"/>
             <wp:cNvGraphicFramePr>
               <a:graphicFrameLocks xmlns:a="http://schemas.openxmlformats.org/drawingml/2006/main" noChangeAspect="1"/>
             </wp:cNvGraphicFramePr>
@@ -5186,7 +5267,7 @@
               <a:graphicData uri="http://schemas.openxmlformats.org/drawingml/2006/picture">
                 <pic:pic xmlns:pic="http://schemas.openxmlformats.org/drawingml/2006/picture">
                   <pic:nvPicPr>
-                    <pic:cNvPr id="6" name="Picture 6"/>
+                    <pic:cNvPr id="2" name="Picture 2"/>
                     <pic:cNvPicPr/>
                   </pic:nvPicPr>
                   <pic:blipFill>
@@ -5204,7 +5285,7 @@
                   <pic:spPr>
                     <a:xfrm>
                       <a:off x="0" y="0"/>
-                      <a:ext cx="5274310" cy="1966595"/>
+                      <a:ext cx="5274310" cy="2882265"/>
                     </a:xfrm>
                     <a:prstGeom prst="rect">
                       <a:avLst/>
@@ -5222,7 +5303,7 @@
       <w:pPr>
         <w:pStyle w:val="Heading2"/>
       </w:pPr>
-      <w:bookmarkStart w:id="10" w:name="_Toc148222610"/>
+      <w:bookmarkStart w:id="11" w:name="_Toc149745695"/>
       <w:r>
         <w:rPr>
           <w:rFonts w:hint="eastAsia"/>
@@ -5241,20 +5322,20 @@
         </w:rPr>
         <w:t>负责的功能</w:t>
       </w:r>
-      <w:bookmarkEnd w:id="10"/>
+      <w:bookmarkEnd w:id="11"/>
     </w:p>
     <w:p>
       <w:pPr>
         <w:pStyle w:val="Heading3"/>
       </w:pPr>
-      <w:bookmarkStart w:id="11" w:name="_Toc148222611"/>
+      <w:bookmarkStart w:id="12" w:name="_Toc149745696"/>
       <w:r>
         <w:rPr>
           <w:rFonts w:hint="eastAsia"/>
         </w:rPr>
         <w:t>客户端服务端</w:t>
       </w:r>
-      <w:bookmarkEnd w:id="11"/>
+      <w:bookmarkEnd w:id="12"/>
     </w:p>
     <w:p>
       <w:r>
@@ -5337,14 +5418,14 @@
       <w:pPr>
         <w:pStyle w:val="Heading3"/>
       </w:pPr>
-      <w:bookmarkStart w:id="12" w:name="_Toc148222612"/>
+      <w:bookmarkStart w:id="13" w:name="_Toc149745697"/>
       <w:r>
         <w:rPr>
           <w:rFonts w:hint="eastAsia"/>
         </w:rPr>
         <w:t>授权服务端</w:t>
       </w:r>
-      <w:bookmarkEnd w:id="12"/>
+      <w:bookmarkEnd w:id="13"/>
     </w:p>
     <w:p>
       <w:r>
@@ -5427,14 +5508,14 @@
       <w:pPr>
         <w:pStyle w:val="Heading3"/>
       </w:pPr>
-      <w:bookmarkStart w:id="13" w:name="_Toc148222613"/>
+      <w:bookmarkStart w:id="14" w:name="_Toc149745698"/>
       <w:r>
         <w:rPr>
           <w:rFonts w:hint="eastAsia"/>
         </w:rPr>
         <w:t>资源服务端</w:t>
       </w:r>
-      <w:bookmarkEnd w:id="13"/>
+      <w:bookmarkEnd w:id="14"/>
     </w:p>
     <w:p>
       <w:r>
@@ -5499,7 +5580,14 @@
         <w:rPr>
           <w:rFonts w:hint="eastAsia"/>
         </w:rPr>
-        <w:t>：资源服务端根据收到的令牌来验证客户端的访问权限，只允许合法令牌的请求访问受保护资源。</w:t>
+        <w:t>：资源服务端根据收到的令牌来验证客户端的访问权限，只允许合法令牌的请</w:t>
+      </w:r>
+      <w:r>
+        <w:rPr>
+          <w:rFonts w:hint="eastAsia"/>
+        </w:rPr>
+        <w:lastRenderedPageBreak/>
+        <w:t>求访问受保护资源。</w:t>
       </w:r>
     </w:p>
     <w:p>
@@ -5553,7 +5641,7 @@
           <w:lang w:val="en-MY"/>
         </w:rPr>
       </w:pPr>
-      <w:bookmarkStart w:id="14" w:name="_Toc148222614"/>
+      <w:bookmarkStart w:id="15" w:name="_Toc149745699"/>
       <w:r>
         <w:rPr>
           <w:rFonts w:hint="eastAsia"/>
@@ -5562,7 +5650,7 @@
         <w:lastRenderedPageBreak/>
         <w:t>类图</w:t>
       </w:r>
-      <w:bookmarkEnd w:id="14"/>
+      <w:bookmarkEnd w:id="15"/>
     </w:p>
     <w:p>
       <w:pPr>
@@ -5653,7 +5741,7 @@
       <w:pPr>
         <w:pStyle w:val="Heading1"/>
       </w:pPr>
-      <w:bookmarkStart w:id="15" w:name="_Toc148222615"/>
+      <w:bookmarkStart w:id="16" w:name="_Toc149745700"/>
       <w:r>
         <w:rPr>
           <w:rFonts w:hint="eastAsia"/>
@@ -5661,17 +5749,17 @@
         <w:lastRenderedPageBreak/>
         <w:t>数据字典</w:t>
       </w:r>
-      <w:bookmarkEnd w:id="15"/>
+      <w:bookmarkEnd w:id="16"/>
     </w:p>
     <w:p>
       <w:pPr>
         <w:pStyle w:val="Heading2"/>
       </w:pPr>
-      <w:bookmarkStart w:id="16" w:name="_Toc148222616"/>
+      <w:bookmarkStart w:id="17" w:name="_Toc149745701"/>
       <w:r>
         <w:t>User</w:t>
       </w:r>
-      <w:bookmarkEnd w:id="16"/>
+      <w:bookmarkEnd w:id="17"/>
     </w:p>
     <w:tbl>
       <w:tblPr>
@@ -5901,11 +5989,11 @@
       <w:pPr>
         <w:pStyle w:val="Heading2"/>
       </w:pPr>
-      <w:bookmarkStart w:id="17" w:name="_Toc148222617"/>
+      <w:bookmarkStart w:id="18" w:name="_Toc149745702"/>
       <w:r>
         <w:t>Role</w:t>
       </w:r>
-      <w:bookmarkEnd w:id="17"/>
+      <w:bookmarkEnd w:id="18"/>
     </w:p>
     <w:tbl>
       <w:tblPr>
@@ -6135,12 +6223,12 @@
       <w:pPr>
         <w:pStyle w:val="Heading2"/>
       </w:pPr>
-      <w:bookmarkStart w:id="18" w:name="_Toc148222618"/>
+      <w:bookmarkStart w:id="19" w:name="_Toc149745703"/>
       <w:proofErr w:type="spellStart"/>
       <w:r>
         <w:t>UserRole</w:t>
       </w:r>
-      <w:bookmarkEnd w:id="18"/>
+      <w:bookmarkEnd w:id="19"/>
       <w:proofErr w:type="spellEnd"/>
     </w:p>
     <w:tbl>
@@ -6371,12 +6459,12 @@
       <w:pPr>
         <w:pStyle w:val="Heading2"/>
       </w:pPr>
-      <w:bookmarkStart w:id="19" w:name="_Toc148222619"/>
+      <w:bookmarkStart w:id="20" w:name="_Toc149745704"/>
       <w:proofErr w:type="spellStart"/>
       <w:r>
         <w:t>LoginHistory</w:t>
       </w:r>
-      <w:bookmarkEnd w:id="19"/>
+      <w:bookmarkEnd w:id="20"/>
       <w:proofErr w:type="spellEnd"/>
     </w:p>
     <w:tbl>
@@ -6607,11 +6695,11 @@
       <w:pPr>
         <w:pStyle w:val="Heading2"/>
       </w:pPr>
-      <w:bookmarkStart w:id="20" w:name="_Toc148222620"/>
+      <w:bookmarkStart w:id="21" w:name="_Toc149745705"/>
       <w:r>
         <w:t>Message</w:t>
       </w:r>
-      <w:bookmarkEnd w:id="20"/>
+      <w:bookmarkEnd w:id="21"/>
     </w:p>
     <w:tbl>
       <w:tblPr>
@@ -6841,11 +6929,11 @@
       <w:pPr>
         <w:pStyle w:val="Heading2"/>
       </w:pPr>
-      <w:bookmarkStart w:id="21" w:name="_Toc148222621"/>
+      <w:bookmarkStart w:id="22" w:name="_Toc149745706"/>
       <w:r>
         <w:t>Device</w:t>
       </w:r>
-      <w:bookmarkEnd w:id="21"/>
+      <w:bookmarkEnd w:id="22"/>
     </w:p>
     <w:tbl>
       <w:tblPr>
@@ -7075,11 +7163,11 @@
       <w:pPr>
         <w:pStyle w:val="Heading2"/>
       </w:pPr>
-      <w:bookmarkStart w:id="22" w:name="_Toc148222622"/>
+      <w:bookmarkStart w:id="23" w:name="_Toc149745707"/>
       <w:r>
         <w:t>Subscription</w:t>
       </w:r>
-      <w:bookmarkEnd w:id="22"/>
+      <w:bookmarkEnd w:id="23"/>
     </w:p>
     <w:tbl>
       <w:tblPr>
@@ -7309,12 +7397,12 @@
       <w:pPr>
         <w:pStyle w:val="Heading2"/>
       </w:pPr>
-      <w:bookmarkStart w:id="23" w:name="_Toc148222623"/>
+      <w:bookmarkStart w:id="24" w:name="_Toc149745708"/>
       <w:r>
         <w:lastRenderedPageBreak/>
         <w:t>Topic</w:t>
       </w:r>
-      <w:bookmarkEnd w:id="23"/>
+      <w:bookmarkEnd w:id="24"/>
     </w:p>
     <w:tbl>
       <w:tblPr>
@@ -7544,7 +7632,7 @@
       <w:pPr>
         <w:pStyle w:val="Heading2"/>
       </w:pPr>
-      <w:bookmarkStart w:id="24" w:name="_Toc148222624"/>
+      <w:bookmarkStart w:id="25" w:name="_Toc149745709"/>
       <w:proofErr w:type="spellStart"/>
       <w:r>
         <w:t>Device</w:t>
@@ -7552,7 +7640,7 @@
       <w:r>
         <w:t>Category</w:t>
       </w:r>
-      <w:bookmarkEnd w:id="24"/>
+      <w:bookmarkEnd w:id="25"/>
       <w:proofErr w:type="spellEnd"/>
     </w:p>
     <w:tbl>
@@ -7795,7 +7883,7 @@
       <w:pPr>
         <w:pStyle w:val="Heading1"/>
       </w:pPr>
-      <w:bookmarkStart w:id="25" w:name="_Toc148222625"/>
+      <w:bookmarkStart w:id="26" w:name="_Toc149745710"/>
       <w:r>
         <w:rPr>
           <w:rFonts w:hint="eastAsia"/>
@@ -7809,8 +7897,9 @@
         </w:rPr>
         <w:t>图</w:t>
       </w:r>
-      <w:bookmarkEnd w:id="25"/>
-    </w:p>
+      <w:bookmarkEnd w:id="26"/>
+    </w:p>
+    <w:p/>
     <w:p>
       <w:pPr>
         <w:widowControl/>
@@ -7831,7 +7920,7 @@
       <w:pPr>
         <w:pStyle w:val="Heading1"/>
       </w:pPr>
-      <w:bookmarkStart w:id="26" w:name="_Toc148222626"/>
+      <w:bookmarkStart w:id="27" w:name="_Toc149745711"/>
       <w:r>
         <w:rPr>
           <w:rFonts w:hint="eastAsia"/>
@@ -7839,34 +7928,1102 @@
         <w:lastRenderedPageBreak/>
         <w:t>接口设计</w:t>
       </w:r>
-      <w:bookmarkEnd w:id="26"/>
+      <w:bookmarkEnd w:id="27"/>
     </w:p>
     <w:p>
       <w:pPr>
         <w:pStyle w:val="Heading2"/>
       </w:pPr>
-      <w:bookmarkStart w:id="27" w:name="_Toc148222627"/>
+      <w:bookmarkStart w:id="28" w:name="_Toc149745712"/>
       <w:r>
         <w:rPr>
           <w:rFonts w:hint="eastAsia"/>
         </w:rPr>
         <w:t>前端</w:t>
       </w:r>
-      <w:bookmarkEnd w:id="27"/>
+      <w:bookmarkEnd w:id="28"/>
     </w:p>
     <w:p/>
     <w:p>
       <w:pPr>
         <w:pStyle w:val="Heading2"/>
       </w:pPr>
-      <w:bookmarkStart w:id="28" w:name="_Toc148222628"/>
+      <w:bookmarkStart w:id="29" w:name="_Toc149745713"/>
       <w:r>
         <w:rPr>
           <w:rFonts w:hint="eastAsia"/>
         </w:rPr>
         <w:t>后端</w:t>
       </w:r>
-      <w:bookmarkEnd w:id="28"/>
+      <w:bookmarkEnd w:id="29"/>
+    </w:p>
+    <w:p>
+      <w:r>
+        <w:rPr>
+          <w:rFonts w:hint="eastAsia"/>
+        </w:rPr>
+        <w:t>此项目采用</w:t>
+      </w:r>
+      <w:proofErr w:type="spellStart"/>
+      <w:r>
+        <w:t>GraphQL</w:t>
+      </w:r>
+      <w:proofErr w:type="spellEnd"/>
+      <w:r>
+        <w:rPr>
+          <w:rFonts w:hint="eastAsia"/>
+        </w:rPr>
+        <w:t>作为后端接口设计的主要框架。</w:t>
+      </w:r>
+      <w:proofErr w:type="spellStart"/>
+      <w:r>
+        <w:rPr>
+          <w:rFonts w:hint="eastAsia"/>
+        </w:rPr>
+        <w:t>GraphQL</w:t>
+      </w:r>
+      <w:proofErr w:type="spellEnd"/>
+      <w:r>
+        <w:rPr>
+          <w:rFonts w:hint="eastAsia"/>
+        </w:rPr>
+        <w:t xml:space="preserve"> </w:t>
+      </w:r>
+      <w:r>
+        <w:rPr>
+          <w:rFonts w:hint="eastAsia"/>
+        </w:rPr>
+        <w:t>是一个用于</w:t>
+      </w:r>
+      <w:r>
+        <w:rPr>
+          <w:rFonts w:hint="eastAsia"/>
+        </w:rPr>
+        <w:t xml:space="preserve"> API </w:t>
+      </w:r>
+      <w:r>
+        <w:rPr>
+          <w:rFonts w:hint="eastAsia"/>
+        </w:rPr>
+        <w:t>的查询语言，是一个使用基于类型系统来执行查询的服务端运行时（类型系统由你的数据定义）。</w:t>
+      </w:r>
+      <w:proofErr w:type="spellStart"/>
+      <w:r>
+        <w:rPr>
+          <w:rFonts w:hint="eastAsia"/>
+        </w:rPr>
+        <w:t>GraphQL</w:t>
+      </w:r>
+      <w:proofErr w:type="spellEnd"/>
+      <w:r>
+        <w:rPr>
+          <w:rFonts w:hint="eastAsia"/>
+        </w:rPr>
+        <w:t xml:space="preserve"> </w:t>
+      </w:r>
+      <w:r>
+        <w:rPr>
+          <w:rFonts w:hint="eastAsia"/>
+        </w:rPr>
+        <w:t>并没有和任何特定数据库或者存储引擎绑定，而是依靠你现有的代码和数据支撑。</w:t>
+      </w:r>
+    </w:p>
+    <w:p/>
+    <w:p>
+      <w:r>
+        <w:rPr>
+          <w:rFonts w:hint="eastAsia"/>
+        </w:rPr>
+        <w:t>一个</w:t>
+      </w:r>
+      <w:r>
+        <w:rPr>
+          <w:rFonts w:hint="eastAsia"/>
+        </w:rPr>
+        <w:t xml:space="preserve"> </w:t>
+      </w:r>
+      <w:proofErr w:type="spellStart"/>
+      <w:r>
+        <w:rPr>
+          <w:rFonts w:hint="eastAsia"/>
+        </w:rPr>
+        <w:t>GraphQL</w:t>
+      </w:r>
+      <w:proofErr w:type="spellEnd"/>
+      <w:r>
+        <w:rPr>
+          <w:rFonts w:hint="eastAsia"/>
+        </w:rPr>
+        <w:t xml:space="preserve"> </w:t>
+      </w:r>
+      <w:r>
+        <w:rPr>
+          <w:rFonts w:hint="eastAsia"/>
+        </w:rPr>
+        <w:t>服务是通过定义类型和类型上的字段来创建的，然后给每个类型上的每个字段提供解析函数。例如，一个</w:t>
+      </w:r>
+      <w:r>
+        <w:rPr>
+          <w:rFonts w:hint="eastAsia"/>
+        </w:rPr>
+        <w:t xml:space="preserve"> </w:t>
+      </w:r>
+      <w:proofErr w:type="spellStart"/>
+      <w:r>
+        <w:rPr>
+          <w:rFonts w:hint="eastAsia"/>
+        </w:rPr>
+        <w:t>GraphQL</w:t>
+      </w:r>
+      <w:proofErr w:type="spellEnd"/>
+      <w:r>
+        <w:rPr>
+          <w:rFonts w:hint="eastAsia"/>
+        </w:rPr>
+        <w:t xml:space="preserve"> </w:t>
+      </w:r>
+      <w:r>
+        <w:rPr>
+          <w:rFonts w:hint="eastAsia"/>
+        </w:rPr>
+        <w:t>服务告诉我们当前登录用户是</w:t>
+      </w:r>
+      <w:r>
+        <w:rPr>
+          <w:rFonts w:hint="eastAsia"/>
+        </w:rPr>
+        <w:t xml:space="preserve"> me</w:t>
+      </w:r>
+      <w:r>
+        <w:rPr>
+          <w:rFonts w:hint="eastAsia"/>
+        </w:rPr>
+        <w:t>，这个用户的名称可能像这样：</w:t>
+      </w:r>
+    </w:p>
+    <w:p/>
+    <w:p>
+      <w:pPr>
+        <w:widowControl/>
+        <w:shd w:val="clear" w:color="auto" w:fill="FFFFFF"/>
+        <w:tabs>
+          <w:tab w:val="left" w:pos="916"/>
+          <w:tab w:val="left" w:pos="1832"/>
+          <w:tab w:val="left" w:pos="2748"/>
+          <w:tab w:val="left" w:pos="3664"/>
+          <w:tab w:val="left" w:pos="4580"/>
+          <w:tab w:val="left" w:pos="5496"/>
+          <w:tab w:val="left" w:pos="6412"/>
+          <w:tab w:val="left" w:pos="7328"/>
+          <w:tab w:val="left" w:pos="8244"/>
+          <w:tab w:val="left" w:pos="9160"/>
+          <w:tab w:val="left" w:pos="10076"/>
+          <w:tab w:val="left" w:pos="10992"/>
+          <w:tab w:val="left" w:pos="11908"/>
+          <w:tab w:val="left" w:pos="12824"/>
+          <w:tab w:val="left" w:pos="13740"/>
+          <w:tab w:val="left" w:pos="14656"/>
+        </w:tabs>
+        <w:spacing w:line="255" w:lineRule="atLeast"/>
+        <w:ind w:left="-60" w:right="-60"/>
+        <w:jc w:val="left"/>
+        <w:rPr>
+          <w:rFonts w:ascii="Roboto Mono" w:eastAsia="Times New Roman" w:hAnsi="Roboto Mono" w:cs="Courier New"/>
+          <w:color w:val="202020"/>
+          <w:kern w:val="0"/>
+          <w:sz w:val="20"/>
+          <w:szCs w:val="20"/>
+          <w:lang w:val="en-MY"/>
+        </w:rPr>
+      </w:pPr>
+      <w:r>
+        <w:rPr>
+          <w:rFonts w:ascii="Roboto Mono" w:eastAsia="Times New Roman" w:hAnsi="Roboto Mono" w:cs="Courier New"/>
+          <w:color w:val="B11A04"/>
+          <w:kern w:val="0"/>
+          <w:sz w:val="20"/>
+          <w:szCs w:val="20"/>
+          <w:bdr w:val="none" w:sz="0" w:space="0" w:color="auto" w:frame="1"/>
+          <w:lang w:val="en-MY"/>
+        </w:rPr>
+        <w:t>type</w:t>
+      </w:r>
+      <w:r>
+        <w:rPr>
+          <w:rFonts w:ascii="Roboto Mono" w:eastAsia="Times New Roman" w:hAnsi="Roboto Mono" w:cs="Courier New"/>
+          <w:color w:val="202020"/>
+          <w:kern w:val="0"/>
+          <w:sz w:val="20"/>
+          <w:szCs w:val="20"/>
+          <w:bdr w:val="none" w:sz="0" w:space="0" w:color="auto" w:frame="1"/>
+          <w:lang w:val="en-MY"/>
+        </w:rPr>
+        <w:t xml:space="preserve"> Query </w:t>
+      </w:r>
+      <w:r>
+        <w:rPr>
+          <w:rFonts w:ascii="Roboto Mono" w:eastAsia="Times New Roman" w:hAnsi="Roboto Mono" w:cs="Courier New"/>
+          <w:color w:val="555555"/>
+          <w:kern w:val="0"/>
+          <w:sz w:val="20"/>
+          <w:szCs w:val="20"/>
+          <w:bdr w:val="none" w:sz="0" w:space="0" w:color="auto" w:frame="1"/>
+          <w:lang w:val="en-MY"/>
+        </w:rPr>
+        <w:t>{</w:t>
+      </w:r>
+    </w:p>
+    <w:p>
+      <w:pPr>
+        <w:widowControl/>
+        <w:shd w:val="clear" w:color="auto" w:fill="FFFFFF"/>
+        <w:tabs>
+          <w:tab w:val="left" w:pos="916"/>
+          <w:tab w:val="left" w:pos="1832"/>
+          <w:tab w:val="left" w:pos="2748"/>
+          <w:tab w:val="left" w:pos="3664"/>
+          <w:tab w:val="left" w:pos="4580"/>
+          <w:tab w:val="left" w:pos="5496"/>
+          <w:tab w:val="left" w:pos="6412"/>
+          <w:tab w:val="left" w:pos="7328"/>
+          <w:tab w:val="left" w:pos="8244"/>
+          <w:tab w:val="left" w:pos="9160"/>
+          <w:tab w:val="left" w:pos="10076"/>
+          <w:tab w:val="left" w:pos="10992"/>
+          <w:tab w:val="left" w:pos="11908"/>
+          <w:tab w:val="left" w:pos="12824"/>
+          <w:tab w:val="left" w:pos="13740"/>
+          <w:tab w:val="left" w:pos="14656"/>
+        </w:tabs>
+        <w:spacing w:line="255" w:lineRule="atLeast"/>
+        <w:ind w:left="-60" w:right="-60"/>
+        <w:jc w:val="left"/>
+        <w:rPr>
+          <w:rFonts w:ascii="Roboto Mono" w:eastAsia="Times New Roman" w:hAnsi="Roboto Mono" w:cs="Courier New"/>
+          <w:color w:val="202020"/>
+          <w:kern w:val="0"/>
+          <w:sz w:val="20"/>
+          <w:szCs w:val="20"/>
+          <w:lang w:val="en-MY"/>
+        </w:rPr>
+      </w:pPr>
+      <w:r>
+        <w:rPr>
+          <w:rFonts w:ascii="Roboto Mono" w:eastAsia="Times New Roman" w:hAnsi="Roboto Mono" w:cs="Courier New"/>
+          <w:color w:val="202020"/>
+          <w:kern w:val="0"/>
+          <w:sz w:val="20"/>
+          <w:szCs w:val="20"/>
+          <w:bdr w:val="none" w:sz="0" w:space="0" w:color="auto" w:frame="1"/>
+          <w:lang w:val="en-MY"/>
+        </w:rPr>
+        <w:t xml:space="preserve">  </w:t>
+      </w:r>
+      <w:r>
+        <w:rPr>
+          <w:rFonts w:ascii="Roboto Mono" w:eastAsia="Times New Roman" w:hAnsi="Roboto Mono" w:cs="Courier New"/>
+          <w:color w:val="1F61A0"/>
+          <w:kern w:val="0"/>
+          <w:sz w:val="20"/>
+          <w:szCs w:val="20"/>
+          <w:bdr w:val="none" w:sz="0" w:space="0" w:color="auto" w:frame="1"/>
+          <w:lang w:val="en-MY"/>
+        </w:rPr>
+        <w:t>me</w:t>
+      </w:r>
+      <w:r>
+        <w:rPr>
+          <w:rFonts w:ascii="Roboto Mono" w:eastAsia="Times New Roman" w:hAnsi="Roboto Mono" w:cs="Courier New"/>
+          <w:color w:val="555555"/>
+          <w:kern w:val="0"/>
+          <w:sz w:val="20"/>
+          <w:szCs w:val="20"/>
+          <w:bdr w:val="none" w:sz="0" w:space="0" w:color="auto" w:frame="1"/>
+          <w:lang w:val="en-MY"/>
+        </w:rPr>
+        <w:t>:</w:t>
+      </w:r>
+      <w:r>
+        <w:rPr>
+          <w:rFonts w:ascii="Roboto Mono" w:eastAsia="Times New Roman" w:hAnsi="Roboto Mono" w:cs="Courier New"/>
+          <w:color w:val="202020"/>
+          <w:kern w:val="0"/>
+          <w:sz w:val="20"/>
+          <w:szCs w:val="20"/>
+          <w:bdr w:val="none" w:sz="0" w:space="0" w:color="auto" w:frame="1"/>
+          <w:lang w:val="en-MY"/>
+        </w:rPr>
+        <w:t xml:space="preserve"> </w:t>
+      </w:r>
+      <w:r>
+        <w:rPr>
+          <w:rFonts w:ascii="Roboto Mono" w:eastAsia="Times New Roman" w:hAnsi="Roboto Mono" w:cs="Courier New"/>
+          <w:color w:val="CA9800"/>
+          <w:kern w:val="0"/>
+          <w:sz w:val="20"/>
+          <w:szCs w:val="20"/>
+          <w:bdr w:val="none" w:sz="0" w:space="0" w:color="auto" w:frame="1"/>
+          <w:lang w:val="en-MY"/>
+        </w:rPr>
+        <w:t>User</w:t>
+      </w:r>
+    </w:p>
+    <w:p>
+      <w:pPr>
+        <w:widowControl/>
+        <w:shd w:val="clear" w:color="auto" w:fill="FFFFFF"/>
+        <w:tabs>
+          <w:tab w:val="left" w:pos="916"/>
+          <w:tab w:val="left" w:pos="1832"/>
+          <w:tab w:val="left" w:pos="2748"/>
+          <w:tab w:val="left" w:pos="3664"/>
+          <w:tab w:val="left" w:pos="4580"/>
+          <w:tab w:val="left" w:pos="5496"/>
+          <w:tab w:val="left" w:pos="6412"/>
+          <w:tab w:val="left" w:pos="7328"/>
+          <w:tab w:val="left" w:pos="8244"/>
+          <w:tab w:val="left" w:pos="9160"/>
+          <w:tab w:val="left" w:pos="10076"/>
+          <w:tab w:val="left" w:pos="10992"/>
+          <w:tab w:val="left" w:pos="11908"/>
+          <w:tab w:val="left" w:pos="12824"/>
+          <w:tab w:val="left" w:pos="13740"/>
+          <w:tab w:val="left" w:pos="14656"/>
+        </w:tabs>
+        <w:spacing w:line="255" w:lineRule="atLeast"/>
+        <w:ind w:left="-60" w:right="-60"/>
+        <w:jc w:val="left"/>
+        <w:rPr>
+          <w:rFonts w:ascii="Roboto Mono" w:eastAsia="Times New Roman" w:hAnsi="Roboto Mono" w:cs="Courier New"/>
+          <w:color w:val="202020"/>
+          <w:kern w:val="0"/>
+          <w:sz w:val="20"/>
+          <w:szCs w:val="20"/>
+          <w:lang w:val="en-MY"/>
+        </w:rPr>
+      </w:pPr>
+      <w:r>
+        <w:rPr>
+          <w:rFonts w:ascii="Roboto Mono" w:eastAsia="Times New Roman" w:hAnsi="Roboto Mono" w:cs="Courier New"/>
+          <w:color w:val="555555"/>
+          <w:kern w:val="0"/>
+          <w:sz w:val="20"/>
+          <w:szCs w:val="20"/>
+          <w:bdr w:val="none" w:sz="0" w:space="0" w:color="auto" w:frame="1"/>
+          <w:lang w:val="en-MY"/>
+        </w:rPr>
+        <w:t>}</w:t>
+      </w:r>
+    </w:p>
+    <w:p>
+      <w:pPr>
+        <w:widowControl/>
+        <w:shd w:val="clear" w:color="auto" w:fill="FFFFFF"/>
+        <w:tabs>
+          <w:tab w:val="left" w:pos="916"/>
+          <w:tab w:val="left" w:pos="1832"/>
+          <w:tab w:val="left" w:pos="2748"/>
+          <w:tab w:val="left" w:pos="3664"/>
+          <w:tab w:val="left" w:pos="4580"/>
+          <w:tab w:val="left" w:pos="5496"/>
+          <w:tab w:val="left" w:pos="6412"/>
+          <w:tab w:val="left" w:pos="7328"/>
+          <w:tab w:val="left" w:pos="8244"/>
+          <w:tab w:val="left" w:pos="9160"/>
+          <w:tab w:val="left" w:pos="10076"/>
+          <w:tab w:val="left" w:pos="10992"/>
+          <w:tab w:val="left" w:pos="11908"/>
+          <w:tab w:val="left" w:pos="12824"/>
+          <w:tab w:val="left" w:pos="13740"/>
+          <w:tab w:val="left" w:pos="14656"/>
+        </w:tabs>
+        <w:spacing w:line="255" w:lineRule="atLeast"/>
+        <w:ind w:left="-60" w:right="-60"/>
+        <w:jc w:val="left"/>
+        <w:rPr>
+          <w:rFonts w:ascii="Roboto Mono" w:eastAsia="Times New Roman" w:hAnsi="Roboto Mono" w:cs="Courier New"/>
+          <w:color w:val="202020"/>
+          <w:kern w:val="0"/>
+          <w:sz w:val="20"/>
+          <w:szCs w:val="20"/>
+          <w:lang w:val="en-MY"/>
+        </w:rPr>
+      </w:pPr>
+      <w:r>
+        <w:rPr>
+          <w:rFonts w:ascii="Roboto Mono" w:eastAsia="Times New Roman" w:hAnsi="Roboto Mono" w:cs="Courier New"/>
+          <w:color w:val="202020"/>
+          <w:kern w:val="0"/>
+          <w:sz w:val="20"/>
+          <w:szCs w:val="20"/>
+          <w:bdr w:val="none" w:sz="0" w:space="0" w:color="auto" w:frame="1"/>
+          <w:lang w:val="en-MY"/>
+        </w:rPr>
+        <w:t xml:space="preserve"> </w:t>
+      </w:r>
+    </w:p>
+    <w:p>
+      <w:pPr>
+        <w:widowControl/>
+        <w:shd w:val="clear" w:color="auto" w:fill="FFFFFF"/>
+        <w:tabs>
+          <w:tab w:val="left" w:pos="916"/>
+          <w:tab w:val="left" w:pos="1832"/>
+          <w:tab w:val="left" w:pos="2748"/>
+          <w:tab w:val="left" w:pos="3664"/>
+          <w:tab w:val="left" w:pos="4580"/>
+          <w:tab w:val="left" w:pos="5496"/>
+          <w:tab w:val="left" w:pos="6412"/>
+          <w:tab w:val="left" w:pos="7328"/>
+          <w:tab w:val="left" w:pos="8244"/>
+          <w:tab w:val="left" w:pos="9160"/>
+          <w:tab w:val="left" w:pos="10076"/>
+          <w:tab w:val="left" w:pos="10992"/>
+          <w:tab w:val="left" w:pos="11908"/>
+          <w:tab w:val="left" w:pos="12824"/>
+          <w:tab w:val="left" w:pos="13740"/>
+          <w:tab w:val="left" w:pos="14656"/>
+        </w:tabs>
+        <w:spacing w:line="255" w:lineRule="atLeast"/>
+        <w:ind w:left="-60" w:right="-60"/>
+        <w:jc w:val="left"/>
+        <w:rPr>
+          <w:rFonts w:ascii="Roboto Mono" w:eastAsia="Times New Roman" w:hAnsi="Roboto Mono" w:cs="Courier New"/>
+          <w:color w:val="202020"/>
+          <w:kern w:val="0"/>
+          <w:sz w:val="20"/>
+          <w:szCs w:val="20"/>
+          <w:lang w:val="en-MY"/>
+        </w:rPr>
+      </w:pPr>
+      <w:r>
+        <w:rPr>
+          <w:rFonts w:ascii="Roboto Mono" w:eastAsia="Times New Roman" w:hAnsi="Roboto Mono" w:cs="Courier New"/>
+          <w:color w:val="B11A04"/>
+          <w:kern w:val="0"/>
+          <w:sz w:val="20"/>
+          <w:szCs w:val="20"/>
+          <w:bdr w:val="none" w:sz="0" w:space="0" w:color="auto" w:frame="1"/>
+          <w:lang w:val="en-MY"/>
+        </w:rPr>
+        <w:t>type</w:t>
+      </w:r>
+      <w:r>
+        <w:rPr>
+          <w:rFonts w:ascii="Roboto Mono" w:eastAsia="Times New Roman" w:hAnsi="Roboto Mono" w:cs="Courier New"/>
+          <w:color w:val="202020"/>
+          <w:kern w:val="0"/>
+          <w:sz w:val="20"/>
+          <w:szCs w:val="20"/>
+          <w:bdr w:val="none" w:sz="0" w:space="0" w:color="auto" w:frame="1"/>
+          <w:lang w:val="en-MY"/>
+        </w:rPr>
+        <w:t xml:space="preserve"> User </w:t>
+      </w:r>
+      <w:r>
+        <w:rPr>
+          <w:rFonts w:ascii="Roboto Mono" w:eastAsia="Times New Roman" w:hAnsi="Roboto Mono" w:cs="Courier New"/>
+          <w:color w:val="555555"/>
+          <w:kern w:val="0"/>
+          <w:sz w:val="20"/>
+          <w:szCs w:val="20"/>
+          <w:bdr w:val="none" w:sz="0" w:space="0" w:color="auto" w:frame="1"/>
+          <w:lang w:val="en-MY"/>
+        </w:rPr>
+        <w:t>{</w:t>
+      </w:r>
+    </w:p>
+    <w:p>
+      <w:pPr>
+        <w:widowControl/>
+        <w:shd w:val="clear" w:color="auto" w:fill="FFFFFF"/>
+        <w:tabs>
+          <w:tab w:val="left" w:pos="916"/>
+          <w:tab w:val="left" w:pos="1832"/>
+          <w:tab w:val="left" w:pos="2748"/>
+          <w:tab w:val="left" w:pos="3664"/>
+          <w:tab w:val="left" w:pos="4580"/>
+          <w:tab w:val="left" w:pos="5496"/>
+          <w:tab w:val="left" w:pos="6412"/>
+          <w:tab w:val="left" w:pos="7328"/>
+          <w:tab w:val="left" w:pos="8244"/>
+          <w:tab w:val="left" w:pos="9160"/>
+          <w:tab w:val="left" w:pos="10076"/>
+          <w:tab w:val="left" w:pos="10992"/>
+          <w:tab w:val="left" w:pos="11908"/>
+          <w:tab w:val="left" w:pos="12824"/>
+          <w:tab w:val="left" w:pos="13740"/>
+          <w:tab w:val="left" w:pos="14656"/>
+        </w:tabs>
+        <w:spacing w:line="255" w:lineRule="atLeast"/>
+        <w:ind w:left="-60" w:right="-60"/>
+        <w:jc w:val="left"/>
+        <w:rPr>
+          <w:rFonts w:ascii="Roboto Mono" w:eastAsia="Times New Roman" w:hAnsi="Roboto Mono" w:cs="Courier New"/>
+          <w:color w:val="202020"/>
+          <w:kern w:val="0"/>
+          <w:sz w:val="20"/>
+          <w:szCs w:val="20"/>
+          <w:lang w:val="en-MY"/>
+        </w:rPr>
+      </w:pPr>
+      <w:r>
+        <w:rPr>
+          <w:rFonts w:ascii="Roboto Mono" w:eastAsia="Times New Roman" w:hAnsi="Roboto Mono" w:cs="Courier New"/>
+          <w:color w:val="202020"/>
+          <w:kern w:val="0"/>
+          <w:sz w:val="20"/>
+          <w:szCs w:val="20"/>
+          <w:bdr w:val="none" w:sz="0" w:space="0" w:color="auto" w:frame="1"/>
+          <w:lang w:val="en-MY"/>
+        </w:rPr>
+        <w:t xml:space="preserve">  </w:t>
+      </w:r>
+      <w:r>
+        <w:rPr>
+          <w:rFonts w:ascii="Roboto Mono" w:eastAsia="Times New Roman" w:hAnsi="Roboto Mono" w:cs="Courier New"/>
+          <w:color w:val="1F61A0"/>
+          <w:kern w:val="0"/>
+          <w:sz w:val="20"/>
+          <w:szCs w:val="20"/>
+          <w:bdr w:val="none" w:sz="0" w:space="0" w:color="auto" w:frame="1"/>
+          <w:lang w:val="en-MY"/>
+        </w:rPr>
+        <w:t>id</w:t>
+      </w:r>
+      <w:r>
+        <w:rPr>
+          <w:rFonts w:ascii="Roboto Mono" w:eastAsia="Times New Roman" w:hAnsi="Roboto Mono" w:cs="Courier New"/>
+          <w:color w:val="555555"/>
+          <w:kern w:val="0"/>
+          <w:sz w:val="20"/>
+          <w:szCs w:val="20"/>
+          <w:bdr w:val="none" w:sz="0" w:space="0" w:color="auto" w:frame="1"/>
+          <w:lang w:val="en-MY"/>
+        </w:rPr>
+        <w:t>:</w:t>
+      </w:r>
+      <w:r>
+        <w:rPr>
+          <w:rFonts w:ascii="Roboto Mono" w:eastAsia="Times New Roman" w:hAnsi="Roboto Mono" w:cs="Courier New"/>
+          <w:color w:val="202020"/>
+          <w:kern w:val="0"/>
+          <w:sz w:val="20"/>
+          <w:szCs w:val="20"/>
+          <w:bdr w:val="none" w:sz="0" w:space="0" w:color="auto" w:frame="1"/>
+          <w:lang w:val="en-MY"/>
+        </w:rPr>
+        <w:t xml:space="preserve"> </w:t>
+      </w:r>
+      <w:r>
+        <w:rPr>
+          <w:rFonts w:ascii="Roboto Mono" w:eastAsia="Times New Roman" w:hAnsi="Roboto Mono" w:cs="Courier New"/>
+          <w:color w:val="CA9800"/>
+          <w:kern w:val="0"/>
+          <w:sz w:val="20"/>
+          <w:szCs w:val="20"/>
+          <w:bdr w:val="none" w:sz="0" w:space="0" w:color="auto" w:frame="1"/>
+          <w:lang w:val="en-MY"/>
+        </w:rPr>
+        <w:t>ID</w:t>
+      </w:r>
+    </w:p>
+    <w:p>
+      <w:pPr>
+        <w:widowControl/>
+        <w:shd w:val="clear" w:color="auto" w:fill="FFFFFF"/>
+        <w:tabs>
+          <w:tab w:val="left" w:pos="916"/>
+          <w:tab w:val="left" w:pos="1832"/>
+          <w:tab w:val="left" w:pos="2748"/>
+          <w:tab w:val="left" w:pos="3664"/>
+          <w:tab w:val="left" w:pos="4580"/>
+          <w:tab w:val="left" w:pos="5496"/>
+          <w:tab w:val="left" w:pos="6412"/>
+          <w:tab w:val="left" w:pos="7328"/>
+          <w:tab w:val="left" w:pos="8244"/>
+          <w:tab w:val="left" w:pos="9160"/>
+          <w:tab w:val="left" w:pos="10076"/>
+          <w:tab w:val="left" w:pos="10992"/>
+          <w:tab w:val="left" w:pos="11908"/>
+          <w:tab w:val="left" w:pos="12824"/>
+          <w:tab w:val="left" w:pos="13740"/>
+          <w:tab w:val="left" w:pos="14656"/>
+        </w:tabs>
+        <w:spacing w:line="255" w:lineRule="atLeast"/>
+        <w:ind w:left="-60" w:right="-60"/>
+        <w:jc w:val="left"/>
+        <w:rPr>
+          <w:rFonts w:ascii="Roboto Mono" w:eastAsia="Times New Roman" w:hAnsi="Roboto Mono" w:cs="Courier New"/>
+          <w:color w:val="202020"/>
+          <w:kern w:val="0"/>
+          <w:sz w:val="20"/>
+          <w:szCs w:val="20"/>
+          <w:lang w:val="en-MY"/>
+        </w:rPr>
+      </w:pPr>
+      <w:r>
+        <w:rPr>
+          <w:rFonts w:ascii="Roboto Mono" w:eastAsia="Times New Roman" w:hAnsi="Roboto Mono" w:cs="Courier New"/>
+          <w:color w:val="202020"/>
+          <w:kern w:val="0"/>
+          <w:sz w:val="20"/>
+          <w:szCs w:val="20"/>
+          <w:bdr w:val="none" w:sz="0" w:space="0" w:color="auto" w:frame="1"/>
+          <w:lang w:val="en-MY"/>
+        </w:rPr>
+        <w:t xml:space="preserve">  </w:t>
+      </w:r>
+      <w:r>
+        <w:rPr>
+          <w:rFonts w:ascii="Roboto Mono" w:eastAsia="Times New Roman" w:hAnsi="Roboto Mono" w:cs="Courier New"/>
+          <w:color w:val="1F61A0"/>
+          <w:kern w:val="0"/>
+          <w:sz w:val="20"/>
+          <w:szCs w:val="20"/>
+          <w:bdr w:val="none" w:sz="0" w:space="0" w:color="auto" w:frame="1"/>
+          <w:lang w:val="en-MY"/>
+        </w:rPr>
+        <w:t>name</w:t>
+      </w:r>
+      <w:r>
+        <w:rPr>
+          <w:rFonts w:ascii="Roboto Mono" w:eastAsia="Times New Roman" w:hAnsi="Roboto Mono" w:cs="Courier New"/>
+          <w:color w:val="555555"/>
+          <w:kern w:val="0"/>
+          <w:sz w:val="20"/>
+          <w:szCs w:val="20"/>
+          <w:bdr w:val="none" w:sz="0" w:space="0" w:color="auto" w:frame="1"/>
+          <w:lang w:val="en-MY"/>
+        </w:rPr>
+        <w:t>:</w:t>
+      </w:r>
+      <w:r>
+        <w:rPr>
+          <w:rFonts w:ascii="Roboto Mono" w:eastAsia="Times New Roman" w:hAnsi="Roboto Mono" w:cs="Courier New"/>
+          <w:color w:val="202020"/>
+          <w:kern w:val="0"/>
+          <w:sz w:val="20"/>
+          <w:szCs w:val="20"/>
+          <w:bdr w:val="none" w:sz="0" w:space="0" w:color="auto" w:frame="1"/>
+          <w:lang w:val="en-MY"/>
+        </w:rPr>
+        <w:t xml:space="preserve"> </w:t>
+      </w:r>
+      <w:r>
+        <w:rPr>
+          <w:rFonts w:ascii="Roboto Mono" w:eastAsia="Times New Roman" w:hAnsi="Roboto Mono" w:cs="Courier New"/>
+          <w:color w:val="CA9800"/>
+          <w:kern w:val="0"/>
+          <w:sz w:val="20"/>
+          <w:szCs w:val="20"/>
+          <w:bdr w:val="none" w:sz="0" w:space="0" w:color="auto" w:frame="1"/>
+          <w:lang w:val="en-MY"/>
+        </w:rPr>
+        <w:t>String</w:t>
+      </w:r>
+    </w:p>
+    <w:p>
+      <w:pPr>
+        <w:widowControl/>
+        <w:shd w:val="clear" w:color="auto" w:fill="FFFFFF"/>
+        <w:tabs>
+          <w:tab w:val="left" w:pos="916"/>
+          <w:tab w:val="left" w:pos="1832"/>
+          <w:tab w:val="left" w:pos="2748"/>
+          <w:tab w:val="left" w:pos="3664"/>
+          <w:tab w:val="left" w:pos="4580"/>
+          <w:tab w:val="left" w:pos="5496"/>
+          <w:tab w:val="left" w:pos="6412"/>
+          <w:tab w:val="left" w:pos="7328"/>
+          <w:tab w:val="left" w:pos="8244"/>
+          <w:tab w:val="left" w:pos="9160"/>
+          <w:tab w:val="left" w:pos="10076"/>
+          <w:tab w:val="left" w:pos="10992"/>
+          <w:tab w:val="left" w:pos="11908"/>
+          <w:tab w:val="left" w:pos="12824"/>
+          <w:tab w:val="left" w:pos="13740"/>
+          <w:tab w:val="left" w:pos="14656"/>
+        </w:tabs>
+        <w:spacing w:line="255" w:lineRule="atLeast"/>
+        <w:ind w:left="-60" w:right="-60"/>
+        <w:jc w:val="left"/>
+        <w:rPr>
+          <w:rFonts w:ascii="Roboto Mono" w:eastAsia="Times New Roman" w:hAnsi="Roboto Mono" w:cs="Courier New"/>
+          <w:color w:val="202020"/>
+          <w:kern w:val="0"/>
+          <w:sz w:val="20"/>
+          <w:szCs w:val="20"/>
+          <w:lang w:val="en-MY"/>
+        </w:rPr>
+      </w:pPr>
+      <w:r>
+        <w:rPr>
+          <w:rFonts w:ascii="Roboto Mono" w:eastAsia="Times New Roman" w:hAnsi="Roboto Mono" w:cs="Courier New"/>
+          <w:color w:val="555555"/>
+          <w:kern w:val="0"/>
+          <w:sz w:val="20"/>
+          <w:szCs w:val="20"/>
+          <w:bdr w:val="none" w:sz="0" w:space="0" w:color="auto" w:frame="1"/>
+          <w:lang w:val="en-MY"/>
+        </w:rPr>
+        <w:t>}</w:t>
+      </w:r>
+    </w:p>
+    <w:p/>
+    <w:p>
+      <w:r>
+        <w:rPr>
+          <w:rFonts w:hint="eastAsia"/>
+        </w:rPr>
+        <w:t>因此，只要利用查询语句如：</w:t>
+      </w:r>
+    </w:p>
+    <w:p>
+      <w:pPr>
+        <w:pStyle w:val="HTMLPreformatted"/>
+        <w:shd w:val="clear" w:color="auto" w:fill="FFFFFF"/>
+        <w:spacing w:line="255" w:lineRule="atLeast"/>
+        <w:ind w:left="-60" w:right="-60"/>
+        <w:rPr>
+          <w:rFonts w:ascii="Roboto Mono" w:hAnsi="Roboto Mono"/>
+          <w:color w:val="202020"/>
+        </w:rPr>
+      </w:pPr>
+      <w:r>
+        <w:rPr>
+          <w:rStyle w:val="token"/>
+          <w:rFonts w:ascii="Roboto Mono" w:hAnsi="Roboto Mono"/>
+          <w:color w:val="555555"/>
+          <w:bdr w:val="none" w:sz="0" w:space="0" w:color="auto" w:frame="1"/>
+        </w:rPr>
+        <w:t>{</w:t>
+      </w:r>
+    </w:p>
+    <w:p>
+      <w:pPr>
+        <w:pStyle w:val="HTMLPreformatted"/>
+        <w:shd w:val="clear" w:color="auto" w:fill="FFFFFF"/>
+        <w:spacing w:line="255" w:lineRule="atLeast"/>
+        <w:ind w:left="-60" w:right="-60"/>
+        <w:rPr>
+          <w:rFonts w:ascii="Roboto Mono" w:hAnsi="Roboto Mono"/>
+          <w:color w:val="202020"/>
+        </w:rPr>
+      </w:pPr>
+      <w:r>
+        <w:rPr>
+          <w:rStyle w:val="token"/>
+          <w:rFonts w:ascii="Roboto Mono" w:hAnsi="Roboto Mono"/>
+          <w:color w:val="202020"/>
+          <w:bdr w:val="none" w:sz="0" w:space="0" w:color="auto" w:frame="1"/>
+        </w:rPr>
+        <w:t xml:space="preserve">  me </w:t>
+      </w:r>
+      <w:r>
+        <w:rPr>
+          <w:rStyle w:val="token"/>
+          <w:rFonts w:ascii="Roboto Mono" w:hAnsi="Roboto Mono"/>
+          <w:color w:val="555555"/>
+          <w:bdr w:val="none" w:sz="0" w:space="0" w:color="auto" w:frame="1"/>
+        </w:rPr>
+        <w:t>{</w:t>
+      </w:r>
+    </w:p>
+    <w:p>
+      <w:pPr>
+        <w:pStyle w:val="HTMLPreformatted"/>
+        <w:shd w:val="clear" w:color="auto" w:fill="FFFFFF"/>
+        <w:spacing w:line="255" w:lineRule="atLeast"/>
+        <w:ind w:left="-60" w:right="-60"/>
+        <w:rPr>
+          <w:rFonts w:ascii="Roboto Mono" w:hAnsi="Roboto Mono"/>
+          <w:color w:val="202020"/>
+        </w:rPr>
+      </w:pPr>
+      <w:r>
+        <w:rPr>
+          <w:rStyle w:val="token"/>
+          <w:rFonts w:ascii="Roboto Mono" w:hAnsi="Roboto Mono"/>
+          <w:color w:val="202020"/>
+          <w:bdr w:val="none" w:sz="0" w:space="0" w:color="auto" w:frame="1"/>
+        </w:rPr>
+        <w:t xml:space="preserve">    name</w:t>
+      </w:r>
+    </w:p>
+    <w:p>
+      <w:pPr>
+        <w:pStyle w:val="HTMLPreformatted"/>
+        <w:shd w:val="clear" w:color="auto" w:fill="FFFFFF"/>
+        <w:spacing w:line="255" w:lineRule="atLeast"/>
+        <w:ind w:left="-60" w:right="-60"/>
+        <w:rPr>
+          <w:rFonts w:ascii="Roboto Mono" w:hAnsi="Roboto Mono"/>
+          <w:color w:val="202020"/>
+        </w:rPr>
+      </w:pPr>
+      <w:r>
+        <w:rPr>
+          <w:rStyle w:val="token"/>
+          <w:rFonts w:ascii="Roboto Mono" w:hAnsi="Roboto Mono"/>
+          <w:color w:val="202020"/>
+          <w:bdr w:val="none" w:sz="0" w:space="0" w:color="auto" w:frame="1"/>
+        </w:rPr>
+        <w:t xml:space="preserve">  </w:t>
+      </w:r>
+      <w:r>
+        <w:rPr>
+          <w:rStyle w:val="token"/>
+          <w:rFonts w:ascii="Roboto Mono" w:hAnsi="Roboto Mono"/>
+          <w:color w:val="555555"/>
+          <w:bdr w:val="none" w:sz="0" w:space="0" w:color="auto" w:frame="1"/>
+        </w:rPr>
+        <w:t>}</w:t>
+      </w:r>
+    </w:p>
+    <w:p>
+      <w:pPr>
+        <w:pStyle w:val="HTMLPreformatted"/>
+        <w:shd w:val="clear" w:color="auto" w:fill="FFFFFF"/>
+        <w:spacing w:line="255" w:lineRule="atLeast"/>
+        <w:ind w:left="-60" w:right="-60"/>
+        <w:rPr>
+          <w:rFonts w:ascii="Roboto Mono" w:hAnsi="Roboto Mono"/>
+          <w:color w:val="202020"/>
+        </w:rPr>
+      </w:pPr>
+      <w:r>
+        <w:rPr>
+          <w:rStyle w:val="token"/>
+          <w:rFonts w:ascii="Roboto Mono" w:hAnsi="Roboto Mono"/>
+          <w:color w:val="555555"/>
+          <w:bdr w:val="none" w:sz="0" w:space="0" w:color="auto" w:frame="1"/>
+        </w:rPr>
+        <w:t>}</w:t>
+      </w:r>
+    </w:p>
+    <w:p/>
+    <w:p>
+      <w:pPr>
+        <w:rPr>
+          <w:lang w:val="en-MY"/>
+        </w:rPr>
+      </w:pPr>
+      <w:r>
+        <w:rPr>
+          <w:rFonts w:hint="eastAsia"/>
+          <w:lang w:val="en-MY"/>
+        </w:rPr>
+        <w:t>会产生这样的</w:t>
+      </w:r>
+      <w:r>
+        <w:rPr>
+          <w:rFonts w:hint="eastAsia"/>
+          <w:lang w:val="en-MY"/>
+        </w:rPr>
+        <w:t>JSON</w:t>
+      </w:r>
+      <w:r>
+        <w:rPr>
+          <w:rFonts w:hint="eastAsia"/>
+          <w:lang w:val="en-MY"/>
+        </w:rPr>
+        <w:t>结果：</w:t>
+      </w:r>
+    </w:p>
+    <w:p>
+      <w:pPr>
+        <w:pStyle w:val="HTMLPreformatted"/>
+        <w:shd w:val="clear" w:color="auto" w:fill="FFFFFF"/>
+        <w:spacing w:line="255" w:lineRule="atLeast"/>
+        <w:ind w:left="-60" w:right="-60"/>
+        <w:rPr>
+          <w:rFonts w:ascii="Roboto Mono" w:hAnsi="Roboto Mono"/>
+          <w:color w:val="202020"/>
+        </w:rPr>
+      </w:pPr>
+      <w:r>
+        <w:rPr>
+          <w:rStyle w:val="token"/>
+          <w:rFonts w:ascii="Roboto Mono" w:hAnsi="Roboto Mono"/>
+          <w:color w:val="555555"/>
+          <w:bdr w:val="none" w:sz="0" w:space="0" w:color="auto" w:frame="1"/>
+        </w:rPr>
+        <w:t>{</w:t>
+      </w:r>
+    </w:p>
+    <w:p>
+      <w:pPr>
+        <w:pStyle w:val="HTMLPreformatted"/>
+        <w:shd w:val="clear" w:color="auto" w:fill="FFFFFF"/>
+        <w:spacing w:line="255" w:lineRule="atLeast"/>
+        <w:ind w:left="-60" w:right="-60"/>
+        <w:rPr>
+          <w:rFonts w:ascii="Roboto Mono" w:hAnsi="Roboto Mono"/>
+          <w:color w:val="202020"/>
+        </w:rPr>
+      </w:pPr>
+      <w:r>
+        <w:rPr>
+          <w:rStyle w:val="token"/>
+          <w:rFonts w:ascii="Roboto Mono" w:hAnsi="Roboto Mono"/>
+          <w:color w:val="202020"/>
+          <w:bdr w:val="none" w:sz="0" w:space="0" w:color="auto" w:frame="1"/>
+        </w:rPr>
+        <w:t xml:space="preserve">  </w:t>
+      </w:r>
+      <w:r>
+        <w:rPr>
+          <w:rStyle w:val="token"/>
+          <w:rFonts w:ascii="Roboto Mono" w:hAnsi="Roboto Mono"/>
+          <w:color w:val="1F61A0"/>
+          <w:bdr w:val="none" w:sz="0" w:space="0" w:color="auto" w:frame="1"/>
+        </w:rPr>
+        <w:t>"me"</w:t>
+      </w:r>
+      <w:r>
+        <w:rPr>
+          <w:rStyle w:val="token"/>
+          <w:rFonts w:ascii="Roboto Mono" w:hAnsi="Roboto Mono"/>
+          <w:color w:val="555555"/>
+          <w:bdr w:val="none" w:sz="0" w:space="0" w:color="auto" w:frame="1"/>
+        </w:rPr>
+        <w:t>:</w:t>
+      </w:r>
+      <w:r>
+        <w:rPr>
+          <w:rStyle w:val="token"/>
+          <w:rFonts w:ascii="Roboto Mono" w:hAnsi="Roboto Mono"/>
+          <w:color w:val="202020"/>
+          <w:bdr w:val="none" w:sz="0" w:space="0" w:color="auto" w:frame="1"/>
+        </w:rPr>
+        <w:t xml:space="preserve"> </w:t>
+      </w:r>
+      <w:r>
+        <w:rPr>
+          <w:rStyle w:val="token"/>
+          <w:rFonts w:ascii="Roboto Mono" w:hAnsi="Roboto Mono"/>
+          <w:color w:val="555555"/>
+          <w:bdr w:val="none" w:sz="0" w:space="0" w:color="auto" w:frame="1"/>
+        </w:rPr>
+        <w:t>{</w:t>
+      </w:r>
+    </w:p>
+    <w:p>
+      <w:pPr>
+        <w:pStyle w:val="HTMLPreformatted"/>
+        <w:shd w:val="clear" w:color="auto" w:fill="FFFFFF"/>
+        <w:spacing w:line="255" w:lineRule="atLeast"/>
+        <w:ind w:left="-60" w:right="-60"/>
+        <w:rPr>
+          <w:rFonts w:ascii="Roboto Mono" w:hAnsi="Roboto Mono"/>
+          <w:color w:val="202020"/>
+        </w:rPr>
+      </w:pPr>
+      <w:r>
+        <w:rPr>
+          <w:rStyle w:val="token"/>
+          <w:rFonts w:ascii="Roboto Mono" w:hAnsi="Roboto Mono"/>
+          <w:color w:val="202020"/>
+          <w:bdr w:val="none" w:sz="0" w:space="0" w:color="auto" w:frame="1"/>
+        </w:rPr>
+        <w:t xml:space="preserve">    </w:t>
+      </w:r>
+      <w:r>
+        <w:rPr>
+          <w:rStyle w:val="token"/>
+          <w:rFonts w:ascii="Roboto Mono" w:hAnsi="Roboto Mono"/>
+          <w:color w:val="1F61A0"/>
+          <w:bdr w:val="none" w:sz="0" w:space="0" w:color="auto" w:frame="1"/>
+        </w:rPr>
+        <w:t>"name"</w:t>
+      </w:r>
+      <w:r>
+        <w:rPr>
+          <w:rStyle w:val="token"/>
+          <w:rFonts w:ascii="Roboto Mono" w:hAnsi="Roboto Mono"/>
+          <w:color w:val="555555"/>
+          <w:bdr w:val="none" w:sz="0" w:space="0" w:color="auto" w:frame="1"/>
+        </w:rPr>
+        <w:t>:</w:t>
+      </w:r>
+      <w:r>
+        <w:rPr>
+          <w:rStyle w:val="token"/>
+          <w:rFonts w:ascii="Roboto Mono" w:hAnsi="Roboto Mono"/>
+          <w:color w:val="202020"/>
+          <w:bdr w:val="none" w:sz="0" w:space="0" w:color="auto" w:frame="1"/>
+        </w:rPr>
+        <w:t xml:space="preserve"> </w:t>
+      </w:r>
+      <w:r>
+        <w:rPr>
+          <w:rStyle w:val="token"/>
+          <w:rFonts w:ascii="Roboto Mono" w:hAnsi="Roboto Mono"/>
+          <w:color w:val="D64292"/>
+          <w:bdr w:val="none" w:sz="0" w:space="0" w:color="auto" w:frame="1"/>
+        </w:rPr>
+        <w:t>"Luke Skywalker"</w:t>
+      </w:r>
+    </w:p>
+    <w:p>
+      <w:pPr>
+        <w:pStyle w:val="HTMLPreformatted"/>
+        <w:shd w:val="clear" w:color="auto" w:fill="FFFFFF"/>
+        <w:spacing w:line="255" w:lineRule="atLeast"/>
+        <w:ind w:left="-60" w:right="-60"/>
+        <w:rPr>
+          <w:rFonts w:ascii="Roboto Mono" w:hAnsi="Roboto Mono"/>
+          <w:color w:val="202020"/>
+        </w:rPr>
+      </w:pPr>
+      <w:r>
+        <w:rPr>
+          <w:rStyle w:val="token"/>
+          <w:rFonts w:ascii="Roboto Mono" w:hAnsi="Roboto Mono"/>
+          <w:color w:val="202020"/>
+          <w:bdr w:val="none" w:sz="0" w:space="0" w:color="auto" w:frame="1"/>
+        </w:rPr>
+        <w:t xml:space="preserve">  </w:t>
+      </w:r>
+      <w:r>
+        <w:rPr>
+          <w:rStyle w:val="token"/>
+          <w:rFonts w:ascii="Roboto Mono" w:hAnsi="Roboto Mono"/>
+          <w:color w:val="555555"/>
+          <w:bdr w:val="none" w:sz="0" w:space="0" w:color="auto" w:frame="1"/>
+        </w:rPr>
+        <w:t>}</w:t>
+      </w:r>
+    </w:p>
+    <w:p>
+      <w:pPr>
+        <w:pStyle w:val="HTMLPreformatted"/>
+        <w:shd w:val="clear" w:color="auto" w:fill="FFFFFF"/>
+        <w:spacing w:line="255" w:lineRule="atLeast"/>
+        <w:ind w:left="-60" w:right="-60"/>
+        <w:rPr>
+          <w:rFonts w:ascii="Roboto Mono" w:hAnsi="Roboto Mono"/>
+          <w:color w:val="202020"/>
+        </w:rPr>
+      </w:pPr>
+      <w:r>
+        <w:rPr>
+          <w:rStyle w:val="token"/>
+          <w:rFonts w:ascii="Roboto Mono" w:hAnsi="Roboto Mono"/>
+          <w:color w:val="555555"/>
+          <w:bdr w:val="none" w:sz="0" w:space="0" w:color="auto" w:frame="1"/>
+        </w:rPr>
+        <w:t>}</w:t>
+      </w:r>
+    </w:p>
+    <w:p>
+      <w:pPr>
+        <w:rPr>
+          <w:rFonts w:hint="eastAsia"/>
+          <w:lang w:val="en-MY"/>
+        </w:rPr>
+      </w:pPr>
     </w:p>
     <w:p>
       <w:pPr>
@@ -7888,7 +9045,7 @@
       <w:pPr>
         <w:pStyle w:val="Heading1"/>
       </w:pPr>
-      <w:bookmarkStart w:id="29" w:name="_Toc148222629"/>
+      <w:bookmarkStart w:id="30" w:name="_Toc149745714"/>
       <w:r>
         <w:rPr>
           <w:rFonts w:hint="eastAsia"/>
@@ -7896,7 +9053,7 @@
         <w:lastRenderedPageBreak/>
         <w:t>界面原型</w:t>
       </w:r>
-      <w:bookmarkEnd w:id="29"/>
+      <w:bookmarkEnd w:id="30"/>
     </w:p>
     <w:p>
       <w:pPr>
@@ -7918,7 +9075,7 @@
       <w:pPr>
         <w:pStyle w:val="Heading1"/>
       </w:pPr>
-      <w:bookmarkStart w:id="30" w:name="_Toc148222630"/>
+      <w:bookmarkStart w:id="31" w:name="_Toc149745715"/>
       <w:r>
         <w:rPr>
           <w:rFonts w:hint="eastAsia"/>
@@ -7926,7 +9083,7 @@
         <w:lastRenderedPageBreak/>
         <w:t>附录</w:t>
       </w:r>
-      <w:bookmarkEnd w:id="30"/>
+      <w:bookmarkEnd w:id="31"/>
     </w:p>
     <w:p/>
     <w:sectPr>
@@ -8850,6 +10007,7 @@
     <w:lsdException w:name="HTML Top of Form" w:semiHidden="1" w:uiPriority="99" w:unhideWhenUsed="1"/>
     <w:lsdException w:name="HTML Bottom of Form" w:semiHidden="1" w:uiPriority="99" w:unhideWhenUsed="1"/>
     <w:lsdException w:name="Normal (Web)" w:uiPriority="99"/>
+    <w:lsdException w:name="HTML Preformatted" w:uiPriority="99"/>
     <w:lsdException w:name="Normal Table" w:semiHidden="1" w:uiPriority="99" w:unhideWhenUsed="1"/>
     <w:lsdException w:name="No List" w:semiHidden="1" w:uiPriority="99" w:unhideWhenUsed="1"/>
     <w:lsdException w:name="Outline List 1" w:semiHidden="1" w:uiPriority="99" w:unhideWhenUsed="1"/>
@@ -9161,7 +10319,7 @@
     <w:next w:val="Normal"/>
     <w:unhideWhenUsed/>
     <w:qFormat/>
-    <w:rsid w:val="00A01767"/>
+    <w:rsid w:val="00327473"/>
     <w:pPr>
       <w:keepNext/>
       <w:keepLines/>
@@ -9663,13 +10821,13 @@
     <w:autoRedefine/>
     <w:uiPriority w:val="39"/>
     <w:unhideWhenUsed/>
-    <w:rsid w:val="00CC3B29"/>
+    <w:rsid w:val="00327473"/>
     <w:pPr>
       <w:ind w:left="210"/>
       <w:jc w:val="left"/>
     </w:pPr>
     <w:rPr>
-      <w:rFonts w:asciiTheme="minorHAnsi" w:hAnsiTheme="minorHAnsi" w:cstheme="minorHAnsi"/>
+      <w:rFonts w:cstheme="minorHAnsi"/>
       <w:smallCaps/>
       <w:sz w:val="20"/>
       <w:szCs w:val="20"/>
@@ -9682,13 +10840,13 @@
     <w:autoRedefine/>
     <w:uiPriority w:val="39"/>
     <w:unhideWhenUsed/>
-    <w:rsid w:val="00CC3B29"/>
+    <w:rsid w:val="00327473"/>
     <w:pPr>
       <w:spacing w:before="120" w:after="120"/>
       <w:jc w:val="left"/>
     </w:pPr>
     <w:rPr>
-      <w:rFonts w:asciiTheme="minorHAnsi" w:hAnsiTheme="minorHAnsi" w:cstheme="minorHAnsi"/>
+      <w:rFonts w:cstheme="minorHAnsi"/>
       <w:b/>
       <w:bCs/>
       <w:caps/>
@@ -9703,13 +10861,13 @@
     <w:autoRedefine/>
     <w:uiPriority w:val="39"/>
     <w:unhideWhenUsed/>
-    <w:rsid w:val="00CC3B29"/>
+    <w:rsid w:val="00327473"/>
     <w:pPr>
       <w:ind w:left="420"/>
       <w:jc w:val="left"/>
     </w:pPr>
     <w:rPr>
-      <w:rFonts w:asciiTheme="minorHAnsi" w:hAnsiTheme="minorHAnsi" w:cstheme="minorHAnsi"/>
+      <w:rFonts w:cstheme="minorHAnsi"/>
       <w:i/>
       <w:iCs/>
       <w:sz w:val="20"/>
@@ -9721,13 +10879,13 @@
     <w:basedOn w:val="Normal"/>
     <w:next w:val="Normal"/>
     <w:autoRedefine/>
-    <w:rsid w:val="00CC3B29"/>
+    <w:rsid w:val="00327473"/>
     <w:pPr>
       <w:ind w:left="630"/>
       <w:jc w:val="left"/>
     </w:pPr>
     <w:rPr>
-      <w:rFonts w:asciiTheme="minorHAnsi" w:hAnsiTheme="minorHAnsi" w:cstheme="minorHAnsi"/>
+      <w:rFonts w:cstheme="minorHAnsi"/>
       <w:sz w:val="18"/>
       <w:szCs w:val="18"/>
     </w:rPr>
@@ -9737,13 +10895,13 @@
     <w:basedOn w:val="Normal"/>
     <w:next w:val="Normal"/>
     <w:autoRedefine/>
-    <w:rsid w:val="00CC3B29"/>
+    <w:rsid w:val="00327473"/>
     <w:pPr>
       <w:ind w:left="840"/>
       <w:jc w:val="left"/>
     </w:pPr>
     <w:rPr>
-      <w:rFonts w:asciiTheme="minorHAnsi" w:hAnsiTheme="minorHAnsi" w:cstheme="minorHAnsi"/>
+      <w:rFonts w:cstheme="minorHAnsi"/>
       <w:sz w:val="18"/>
       <w:szCs w:val="18"/>
     </w:rPr>
@@ -9753,13 +10911,13 @@
     <w:basedOn w:val="Normal"/>
     <w:next w:val="Normal"/>
     <w:autoRedefine/>
-    <w:rsid w:val="00CC3B29"/>
+    <w:rsid w:val="00327473"/>
     <w:pPr>
       <w:ind w:left="1050"/>
       <w:jc w:val="left"/>
     </w:pPr>
     <w:rPr>
-      <w:rFonts w:asciiTheme="minorHAnsi" w:hAnsiTheme="minorHAnsi" w:cstheme="minorHAnsi"/>
+      <w:rFonts w:cstheme="minorHAnsi"/>
       <w:sz w:val="18"/>
       <w:szCs w:val="18"/>
     </w:rPr>
@@ -9769,13 +10927,13 @@
     <w:basedOn w:val="Normal"/>
     <w:next w:val="Normal"/>
     <w:autoRedefine/>
-    <w:rsid w:val="00CC3B29"/>
+    <w:rsid w:val="00327473"/>
     <w:pPr>
       <w:ind w:left="1260"/>
       <w:jc w:val="left"/>
     </w:pPr>
     <w:rPr>
-      <w:rFonts w:asciiTheme="minorHAnsi" w:hAnsiTheme="minorHAnsi" w:cstheme="minorHAnsi"/>
+      <w:rFonts w:cstheme="minorHAnsi"/>
       <w:sz w:val="18"/>
       <w:szCs w:val="18"/>
     </w:rPr>
@@ -9849,6 +11007,58 @@
         <w:insideV w:val="single" w:sz="4" w:space="0" w:color="auto"/>
       </w:tblBorders>
     </w:tblPr>
+  </w:style>
+  <w:style w:type="paragraph" w:styleId="HTMLPreformatted">
+    <w:name w:val="HTML Preformatted"/>
+    <w:basedOn w:val="Normal"/>
+    <w:link w:val="HTMLPreformattedChar"/>
+    <w:uiPriority w:val="99"/>
+    <w:unhideWhenUsed/>
+    <w:rsid w:val="00C96ABC"/>
+    <w:pPr>
+      <w:widowControl/>
+      <w:tabs>
+        <w:tab w:val="left" w:pos="916"/>
+        <w:tab w:val="left" w:pos="1832"/>
+        <w:tab w:val="left" w:pos="2748"/>
+        <w:tab w:val="left" w:pos="3664"/>
+        <w:tab w:val="left" w:pos="4580"/>
+        <w:tab w:val="left" w:pos="5496"/>
+        <w:tab w:val="left" w:pos="6412"/>
+        <w:tab w:val="left" w:pos="7328"/>
+        <w:tab w:val="left" w:pos="8244"/>
+        <w:tab w:val="left" w:pos="9160"/>
+        <w:tab w:val="left" w:pos="10076"/>
+        <w:tab w:val="left" w:pos="10992"/>
+        <w:tab w:val="left" w:pos="11908"/>
+        <w:tab w:val="left" w:pos="12824"/>
+        <w:tab w:val="left" w:pos="13740"/>
+        <w:tab w:val="left" w:pos="14656"/>
+      </w:tabs>
+      <w:jc w:val="left"/>
+    </w:pPr>
+    <w:rPr>
+      <w:rFonts w:ascii="Courier New" w:eastAsia="Times New Roman" w:hAnsi="Courier New" w:cs="Courier New"/>
+      <w:kern w:val="0"/>
+      <w:sz w:val="20"/>
+      <w:szCs w:val="20"/>
+      <w:lang w:val="en-MY"/>
+    </w:rPr>
+  </w:style>
+  <w:style w:type="character" w:customStyle="1" w:styleId="HTMLPreformattedChar">
+    <w:name w:val="HTML Preformatted Char"/>
+    <w:basedOn w:val="DefaultParagraphFont"/>
+    <w:link w:val="HTMLPreformatted"/>
+    <w:uiPriority w:val="99"/>
+    <w:rsid w:val="00C96ABC"/>
+    <w:rPr>
+      <w:rFonts w:ascii="Courier New" w:eastAsia="Times New Roman" w:hAnsi="Courier New" w:cs="Courier New"/>
+    </w:rPr>
+  </w:style>
+  <w:style w:type="character" w:customStyle="1" w:styleId="token">
+    <w:name w:val="token"/>
+    <w:basedOn w:val="DefaultParagraphFont"/>
+    <w:rsid w:val="00C96ABC"/>
   </w:style>
 </w:styles>
 </file>

</xml_diff>

<commit_message>
Implementing analysis page and writing design report
</commit_message>
<xml_diff>
--- a/docs/design_report.docx
+++ b/docs/design_report.docx
@@ -5713,13 +5713,35 @@
           <w:lang w:val="en-MY"/>
         </w:rPr>
       </w:pPr>
-      <w:r>
-        <w:rPr>
-          <w:rFonts w:hint="eastAsia"/>
-          <w:lang w:val="en-MY"/>
-        </w:rPr>
-        <w:t xml:space="preserve"> </w:t>
-      </w:r>
+    </w:p>
+    <w:p>
+      <w:r>
+        <w:rPr>
+          <w:rFonts w:hint="eastAsia"/>
+        </w:rPr>
+        <w:t>Text</w:t>
+      </w:r>
+      <w:r>
+        <w:t>: Name, Model, Brand, Serial Number</w:t>
+      </w:r>
+    </w:p>
+    <w:p>
+      <w:r>
+        <w:rPr>
+          <w:rFonts w:hint="eastAsia"/>
+        </w:rPr>
+        <w:t>S</w:t>
+      </w:r>
+      <w:r>
+        <w:t>elect: Category, Online</w:t>
+      </w:r>
+    </w:p>
+    <w:p>
+      <w:pPr>
+        <w:rPr>
+          <w:rFonts w:hint="eastAsia"/>
+        </w:rPr>
+      </w:pPr>
     </w:p>
     <w:p>
       <w:pPr>
@@ -9020,7 +9042,6 @@
     <w:p>
       <w:pPr>
         <w:rPr>
-          <w:rFonts w:hint="eastAsia"/>
           <w:lang w:val="en-MY"/>
         </w:rPr>
       </w:pPr>
@@ -9057,6 +9078,326 @@
     </w:p>
     <w:p>
       <w:pPr>
+        <w:pStyle w:val="Heading2"/>
+      </w:pPr>
+      <w:r>
+        <w:rPr>
+          <w:rFonts w:hint="eastAsia"/>
+        </w:rPr>
+        <w:t>登录界面</w:t>
+      </w:r>
+    </w:p>
+    <w:p>
+      <w:r>
+        <w:rPr>
+          <w:noProof/>
+        </w:rPr>
+        <w:drawing>
+          <wp:inline distT="0" distB="0" distL="0" distR="0" wp14:anchorId="3DC5B0A5" wp14:editId="240C6ADC">
+            <wp:extent cx="5274310" cy="3236595"/>
+            <wp:effectExtent l="0" t="0" r="0" b="1905"/>
+            <wp:docPr id="4" name="Picture 4"/>
+            <wp:cNvGraphicFramePr>
+              <a:graphicFrameLocks xmlns:a="http://schemas.openxmlformats.org/drawingml/2006/main" noChangeAspect="1"/>
+            </wp:cNvGraphicFramePr>
+            <a:graphic xmlns:a="http://schemas.openxmlformats.org/drawingml/2006/main">
+              <a:graphicData uri="http://schemas.openxmlformats.org/drawingml/2006/picture">
+                <pic:pic xmlns:pic="http://schemas.openxmlformats.org/drawingml/2006/picture">
+                  <pic:nvPicPr>
+                    <pic:cNvPr id="1" name=""/>
+                    <pic:cNvPicPr/>
+                  </pic:nvPicPr>
+                  <pic:blipFill>
+                    <a:blip r:embed="rId14"/>
+                    <a:stretch>
+                      <a:fillRect/>
+                    </a:stretch>
+                  </pic:blipFill>
+                  <pic:spPr>
+                    <a:xfrm>
+                      <a:off x="0" y="0"/>
+                      <a:ext cx="5274310" cy="3236595"/>
+                    </a:xfrm>
+                    <a:prstGeom prst="rect">
+                      <a:avLst/>
+                    </a:prstGeom>
+                  </pic:spPr>
+                </pic:pic>
+              </a:graphicData>
+            </a:graphic>
+          </wp:inline>
+        </w:drawing>
+      </w:r>
+    </w:p>
+    <w:p>
+      <w:pPr>
+        <w:pStyle w:val="Heading2"/>
+      </w:pPr>
+      <w:r>
+        <w:rPr>
+          <w:rFonts w:hint="eastAsia"/>
+        </w:rPr>
+        <w:t>注册界面</w:t>
+      </w:r>
+    </w:p>
+    <w:p>
+      <w:r>
+        <w:rPr>
+          <w:noProof/>
+        </w:rPr>
+        <w:drawing>
+          <wp:inline distT="0" distB="0" distL="0" distR="0" wp14:anchorId="5148C746" wp14:editId="0387F2AD">
+            <wp:extent cx="5274310" cy="3231515"/>
+            <wp:effectExtent l="0" t="0" r="0" b="0"/>
+            <wp:docPr id="5" name="Picture 5"/>
+            <wp:cNvGraphicFramePr>
+              <a:graphicFrameLocks xmlns:a="http://schemas.openxmlformats.org/drawingml/2006/main" noChangeAspect="1"/>
+            </wp:cNvGraphicFramePr>
+            <a:graphic xmlns:a="http://schemas.openxmlformats.org/drawingml/2006/main">
+              <a:graphicData uri="http://schemas.openxmlformats.org/drawingml/2006/picture">
+                <pic:pic xmlns:pic="http://schemas.openxmlformats.org/drawingml/2006/picture">
+                  <pic:nvPicPr>
+                    <pic:cNvPr id="1" name=""/>
+                    <pic:cNvPicPr/>
+                  </pic:nvPicPr>
+                  <pic:blipFill>
+                    <a:blip r:embed="rId15"/>
+                    <a:stretch>
+                      <a:fillRect/>
+                    </a:stretch>
+                  </pic:blipFill>
+                  <pic:spPr>
+                    <a:xfrm>
+                      <a:off x="0" y="0"/>
+                      <a:ext cx="5274310" cy="3231515"/>
+                    </a:xfrm>
+                    <a:prstGeom prst="rect">
+                      <a:avLst/>
+                    </a:prstGeom>
+                  </pic:spPr>
+                </pic:pic>
+              </a:graphicData>
+            </a:graphic>
+          </wp:inline>
+        </w:drawing>
+      </w:r>
+    </w:p>
+    <w:p>
+      <w:pPr>
+        <w:pStyle w:val="Heading2"/>
+      </w:pPr>
+      <w:r>
+        <w:rPr>
+          <w:rFonts w:hint="eastAsia"/>
+        </w:rPr>
+        <w:lastRenderedPageBreak/>
+        <w:t>主页</w:t>
+      </w:r>
+    </w:p>
+    <w:p>
+      <w:r>
+        <w:rPr>
+          <w:noProof/>
+        </w:rPr>
+        <w:drawing>
+          <wp:inline distT="0" distB="0" distL="0" distR="0" wp14:anchorId="6EE0F4B0" wp14:editId="583E58A5">
+            <wp:extent cx="5274310" cy="7023735"/>
+            <wp:effectExtent l="0" t="0" r="0" b="0"/>
+            <wp:docPr id="14" name="Picture 14"/>
+            <wp:cNvGraphicFramePr>
+              <a:graphicFrameLocks xmlns:a="http://schemas.openxmlformats.org/drawingml/2006/main" noChangeAspect="1"/>
+            </wp:cNvGraphicFramePr>
+            <a:graphic xmlns:a="http://schemas.openxmlformats.org/drawingml/2006/main">
+              <a:graphicData uri="http://schemas.openxmlformats.org/drawingml/2006/picture">
+                <pic:pic xmlns:pic="http://schemas.openxmlformats.org/drawingml/2006/picture">
+                  <pic:nvPicPr>
+                    <pic:cNvPr id="1" name=""/>
+                    <pic:cNvPicPr/>
+                  </pic:nvPicPr>
+                  <pic:blipFill>
+                    <a:blip r:embed="rId16"/>
+                    <a:stretch>
+                      <a:fillRect/>
+                    </a:stretch>
+                  </pic:blipFill>
+                  <pic:spPr>
+                    <a:xfrm>
+                      <a:off x="0" y="0"/>
+                      <a:ext cx="5274310" cy="7023735"/>
+                    </a:xfrm>
+                    <a:prstGeom prst="rect">
+                      <a:avLst/>
+                    </a:prstGeom>
+                  </pic:spPr>
+                </pic:pic>
+              </a:graphicData>
+            </a:graphic>
+          </wp:inline>
+        </w:drawing>
+      </w:r>
+    </w:p>
+    <w:p>
+      <w:pPr>
+        <w:pStyle w:val="Heading2"/>
+      </w:pPr>
+      <w:r>
+        <w:rPr>
+          <w:rFonts w:hint="eastAsia"/>
+        </w:rPr>
+        <w:lastRenderedPageBreak/>
+        <w:t>设备管理界面</w:t>
+      </w:r>
+    </w:p>
+    <w:p>
+      <w:r>
+        <w:rPr>
+          <w:noProof/>
+        </w:rPr>
+        <w:drawing>
+          <wp:inline distT="0" distB="0" distL="0" distR="0" wp14:anchorId="164E8F86" wp14:editId="36ED0E55">
+            <wp:extent cx="5274310" cy="2928620"/>
+            <wp:effectExtent l="0" t="0" r="0" b="5080"/>
+            <wp:docPr id="10" name="Picture 10"/>
+            <wp:cNvGraphicFramePr>
+              <a:graphicFrameLocks xmlns:a="http://schemas.openxmlformats.org/drawingml/2006/main" noChangeAspect="1"/>
+            </wp:cNvGraphicFramePr>
+            <a:graphic xmlns:a="http://schemas.openxmlformats.org/drawingml/2006/main">
+              <a:graphicData uri="http://schemas.openxmlformats.org/drawingml/2006/picture">
+                <pic:pic xmlns:pic="http://schemas.openxmlformats.org/drawingml/2006/picture">
+                  <pic:nvPicPr>
+                    <pic:cNvPr id="1" name=""/>
+                    <pic:cNvPicPr/>
+                  </pic:nvPicPr>
+                  <pic:blipFill>
+                    <a:blip r:embed="rId17"/>
+                    <a:stretch>
+                      <a:fillRect/>
+                    </a:stretch>
+                  </pic:blipFill>
+                  <pic:spPr>
+                    <a:xfrm>
+                      <a:off x="0" y="0"/>
+                      <a:ext cx="5274310" cy="2928620"/>
+                    </a:xfrm>
+                    <a:prstGeom prst="rect">
+                      <a:avLst/>
+                    </a:prstGeom>
+                  </pic:spPr>
+                </pic:pic>
+              </a:graphicData>
+            </a:graphic>
+          </wp:inline>
+        </w:drawing>
+      </w:r>
+    </w:p>
+    <w:p>
+      <w:r>
+        <w:rPr>
+          <w:noProof/>
+        </w:rPr>
+        <w:drawing>
+          <wp:inline distT="0" distB="0" distL="0" distR="0" wp14:anchorId="75C6666E" wp14:editId="3CD93EF3">
+            <wp:extent cx="5274310" cy="2999740"/>
+            <wp:effectExtent l="0" t="0" r="0" b="0"/>
+            <wp:docPr id="11" name="Picture 11"/>
+            <wp:cNvGraphicFramePr>
+              <a:graphicFrameLocks xmlns:a="http://schemas.openxmlformats.org/drawingml/2006/main" noChangeAspect="1"/>
+            </wp:cNvGraphicFramePr>
+            <a:graphic xmlns:a="http://schemas.openxmlformats.org/drawingml/2006/main">
+              <a:graphicData uri="http://schemas.openxmlformats.org/drawingml/2006/picture">
+                <pic:pic xmlns:pic="http://schemas.openxmlformats.org/drawingml/2006/picture">
+                  <pic:nvPicPr>
+                    <pic:cNvPr id="1" name=""/>
+                    <pic:cNvPicPr/>
+                  </pic:nvPicPr>
+                  <pic:blipFill>
+                    <a:blip r:embed="rId18"/>
+                    <a:stretch>
+                      <a:fillRect/>
+                    </a:stretch>
+                  </pic:blipFill>
+                  <pic:spPr>
+                    <a:xfrm>
+                      <a:off x="0" y="0"/>
+                      <a:ext cx="5274310" cy="2999740"/>
+                    </a:xfrm>
+                    <a:prstGeom prst="rect">
+                      <a:avLst/>
+                    </a:prstGeom>
+                  </pic:spPr>
+                </pic:pic>
+              </a:graphicData>
+            </a:graphic>
+          </wp:inline>
+        </w:drawing>
+      </w:r>
+    </w:p>
+    <w:p>
+      <w:pPr>
+        <w:pStyle w:val="Heading3"/>
+      </w:pPr>
+      <w:r>
+        <w:rPr>
+          <w:rFonts w:hint="eastAsia"/>
+        </w:rPr>
+        <w:lastRenderedPageBreak/>
+        <w:t>管理订阅标题</w:t>
+      </w:r>
+    </w:p>
+    <w:p>
+      <w:r>
+        <w:rPr>
+          <w:noProof/>
+        </w:rPr>
+        <w:drawing>
+          <wp:inline distT="0" distB="0" distL="0" distR="0" wp14:anchorId="1BF6C243" wp14:editId="284ED853">
+            <wp:extent cx="5274310" cy="3113405"/>
+            <wp:effectExtent l="0" t="0" r="0" b="0"/>
+            <wp:docPr id="12" name="Picture 12"/>
+            <wp:cNvGraphicFramePr>
+              <a:graphicFrameLocks xmlns:a="http://schemas.openxmlformats.org/drawingml/2006/main" noChangeAspect="1"/>
+            </wp:cNvGraphicFramePr>
+            <a:graphic xmlns:a="http://schemas.openxmlformats.org/drawingml/2006/main">
+              <a:graphicData uri="http://schemas.openxmlformats.org/drawingml/2006/picture">
+                <pic:pic xmlns:pic="http://schemas.openxmlformats.org/drawingml/2006/picture">
+                  <pic:nvPicPr>
+                    <pic:cNvPr id="1" name=""/>
+                    <pic:cNvPicPr/>
+                  </pic:nvPicPr>
+                  <pic:blipFill>
+                    <a:blip r:embed="rId19"/>
+                    <a:stretch>
+                      <a:fillRect/>
+                    </a:stretch>
+                  </pic:blipFill>
+                  <pic:spPr>
+                    <a:xfrm>
+                      <a:off x="0" y="0"/>
+                      <a:ext cx="5274310" cy="3113405"/>
+                    </a:xfrm>
+                    <a:prstGeom prst="rect">
+                      <a:avLst/>
+                    </a:prstGeom>
+                  </pic:spPr>
+                </pic:pic>
+              </a:graphicData>
+            </a:graphic>
+          </wp:inline>
+        </w:drawing>
+      </w:r>
+    </w:p>
+    <w:p/>
+    <w:p>
+      <w:pPr>
+        <w:widowControl/>
+        <w:jc w:val="left"/>
+      </w:pPr>
+      <w:r>
+        <w:br w:type="page"/>
+      </w:r>
+    </w:p>
+    <w:p>
+      <w:pPr>
         <w:widowControl/>
         <w:jc w:val="left"/>
         <w:rPr>
@@ -9067,9 +9408,6 @@
           <w:szCs w:val="44"/>
         </w:rPr>
       </w:pPr>
-      <w:r>
-        <w:br w:type="page"/>
-      </w:r>
     </w:p>
     <w:p>
       <w:pPr>
@@ -9080,15 +9418,14 @@
         <w:rPr>
           <w:rFonts w:hint="eastAsia"/>
         </w:rPr>
-        <w:lastRenderedPageBreak/>
         <w:t>附录</w:t>
       </w:r>
       <w:bookmarkEnd w:id="31"/>
     </w:p>
     <w:p/>
     <w:sectPr>
-      <w:footerReference w:type="even" r:id="rId14"/>
-      <w:footerReference w:type="default" r:id="rId15"/>
+      <w:footerReference w:type="even" r:id="rId20"/>
+      <w:footerReference w:type="default" r:id="rId21"/>
       <w:pgSz w:w="11906" w:h="16838"/>
       <w:pgMar w:top="1440" w:right="1800" w:bottom="1440" w:left="1800" w:header="851" w:footer="992" w:gutter="0"/>
       <w:cols w:space="425"/>

</xml_diff>

<commit_message>
Updated Device Settings layout
</commit_message>
<xml_diff>
--- a/docs/design_report.docx
+++ b/docs/design_report.docx
@@ -5705,35 +5705,6 @@
             </a:graphic>
           </wp:inline>
         </w:drawing>
-      </w:r>
-    </w:p>
-    <w:p>
-      <w:pPr>
-        <w:rPr>
-          <w:lang w:val="en-MY"/>
-        </w:rPr>
-      </w:pPr>
-    </w:p>
-    <w:p>
-      <w:r>
-        <w:rPr>
-          <w:rFonts w:hint="eastAsia"/>
-        </w:rPr>
-        <w:t>Text</w:t>
-      </w:r>
-      <w:r>
-        <w:t>: Name, Model, Brand, Serial Number</w:t>
-      </w:r>
-    </w:p>
-    <w:p>
-      <w:r>
-        <w:rPr>
-          <w:rFonts w:hint="eastAsia"/>
-        </w:rPr>
-        <w:t>S</w:t>
-      </w:r>
-      <w:r>
-        <w:t>elect: Category, Online</w:t>
       </w:r>
     </w:p>
     <w:p>

</xml_diff>